<commit_message>
added mentor score too
</commit_message>
<xml_diff>
--- a/filled_template.docx
+++ b/filled_template.docx
@@ -608,7 +608,7 @@
         </w:rPr>
       </w:pPr>
       <w:r>
-        <w:t>Name of the Faculty:  Ms. Aruna T N</w:t>
+        <w:t>Name of the Faculty:  Ms. Suganthi A</w:t>
         <w:tab/>
         <w:tab/>
         <w:tab/>
@@ -4911,7 +4911,23 @@
             <w:tcW w:w="632" w:type="dxa"/>
           </w:tcPr>
           <w:p>
-            <w:r>
+            <w:pPr>
+              <w:pBdr>
+                <w:top w:val="nil"/>
+                <w:left w:val="nil"/>
+                <w:bottom w:val="nil"/>
+                <w:right w:val="nil"/>
+                <w:between w:val="nil"/>
+              </w:pBdr>
+              <w:spacing w:after="0" w:line="240" w:lineRule="auto"/>
+              <w:rPr>
+                <w:rFonts w:ascii="Times New Roman" w:hAnsi="Times New Roman" w:cs="Times New Roman"/>
+              </w:rPr>
+            </w:pPr>
+            <w:r>
+              <w:rPr>
+                <w:rFonts w:ascii="Times New Roman" w:hAnsi="Times New Roman" w:cs="Times New Roman"/>
+              </w:rPr>
               <w:t>1</w:t>
             </w:r>
           </w:p>
@@ -4921,9 +4937,23 @@
             <w:tcW w:w="2986" w:type="dxa"/>
           </w:tcPr>
           <w:p>
-            <w:r>
-              <w:t>Path Planning Solution</w:t>
-            </w:r>
+            <w:pPr>
+              <w:pBdr>
+                <w:top w:val="nil"/>
+                <w:left w:val="nil"/>
+                <w:bottom w:val="nil"/>
+                <w:right w:val="nil"/>
+                <w:between w:val="nil"/>
+              </w:pBdr>
+              <w:spacing w:after="0" w:line="240" w:lineRule="auto"/>
+              <w:jc w:val="both"/>
+              <w:rPr>
+                <w:rFonts w:ascii="Times New Roman" w:hAnsi="Times New Roman" w:cs="Times New Roman"/>
+                <w:b/>
+                <w:bCs/>
+                <w:color w:val="0000FF"/>
+              </w:rPr>
+            </w:pPr>
           </w:p>
         </w:tc>
         <w:tc>
@@ -4931,9 +4961,23 @@
             <w:tcW w:w="3468" w:type="dxa"/>
           </w:tcPr>
           <w:p>
-            <w:r>
-              <w:t>-</w:t>
-            </w:r>
+            <w:pPr>
+              <w:pBdr>
+                <w:top w:val="nil"/>
+                <w:left w:val="nil"/>
+                <w:bottom w:val="nil"/>
+                <w:right w:val="nil"/>
+                <w:between w:val="nil"/>
+              </w:pBdr>
+              <w:spacing w:after="0" w:line="240" w:lineRule="auto"/>
+              <w:jc w:val="both"/>
+              <w:rPr>
+                <w:rFonts w:ascii="Times New Roman" w:hAnsi="Times New Roman" w:cs="Times New Roman"/>
+                <w:b/>
+                <w:bCs/>
+                <w:color w:val="0000FF"/>
+              </w:rPr>
+            </w:pPr>
           </w:p>
         </w:tc>
         <w:tc>
@@ -4941,9 +4985,23 @@
             <w:tcW w:w="3065" w:type="dxa"/>
           </w:tcPr>
           <w:p>
-            <w:r>
-              <w:t>-</w:t>
-            </w:r>
+            <w:pPr>
+              <w:pBdr>
+                <w:top w:val="nil"/>
+                <w:left w:val="nil"/>
+                <w:bottom w:val="nil"/>
+                <w:right w:val="nil"/>
+                <w:between w:val="nil"/>
+              </w:pBdr>
+              <w:spacing w:after="0" w:line="240" w:lineRule="auto"/>
+              <w:jc w:val="both"/>
+              <w:rPr>
+                <w:rFonts w:ascii="Times New Roman" w:hAnsi="Times New Roman" w:cs="Times New Roman"/>
+                <w:b/>
+                <w:bCs/>
+                <w:color w:val="0000FF"/>
+              </w:rPr>
+            </w:pPr>
           </w:p>
         </w:tc>
         <w:tc>
@@ -4951,9 +5009,23 @@
             <w:tcW w:w="3162" w:type="dxa"/>
           </w:tcPr>
           <w:p>
-            <w:r>
-              <w:t>Online</w:t>
-            </w:r>
+            <w:pPr>
+              <w:pBdr>
+                <w:top w:val="nil"/>
+                <w:left w:val="nil"/>
+                <w:bottom w:val="nil"/>
+                <w:right w:val="nil"/>
+                <w:between w:val="nil"/>
+              </w:pBdr>
+              <w:spacing w:after="0" w:line="240" w:lineRule="auto"/>
+              <w:jc w:val="both"/>
+              <w:rPr>
+                <w:rFonts w:ascii="Times New Roman" w:hAnsi="Times New Roman" w:cs="Times New Roman"/>
+                <w:b/>
+                <w:bCs/>
+                <w:color w:val="0000FF"/>
+              </w:rPr>
+            </w:pPr>
           </w:p>
         </w:tc>
         <w:tc>
@@ -4961,35 +5033,23 @@
             <w:tcW w:w="2462" w:type="dxa"/>
           </w:tcPr>
           <w:p>
-            <w:r>
-              <w:t>presented</w:t>
-            </w:r>
-          </w:p>
-        </w:tc>
-      </w:tr>
-      <w:tr>
-        <w:tc>
-          <w:tcPr>
-            <w:tcW w:type="dxa" w:w="13313"/>
-            <w:gridSpan w:val="5"/>
-          </w:tcPr>
-          <w:p>
-            <w:pPr>
-              <w:jc w:val="right"/>
-            </w:pPr>
-            <w:r>
-              <w:t>Total score</w:t>
-            </w:r>
-          </w:p>
-        </w:tc>
-        <w:tc>
-          <w:tcPr>
-            <w:tcW w:type="dxa" w:w="2462"/>
-          </w:tcPr>
-          <w:p>
-            <w:r>
-              <w:t>2</w:t>
-            </w:r>
+            <w:pPr>
+              <w:pBdr>
+                <w:top w:val="nil"/>
+                <w:left w:val="nil"/>
+                <w:bottom w:val="nil"/>
+                <w:right w:val="nil"/>
+                <w:between w:val="nil"/>
+              </w:pBdr>
+              <w:spacing w:after="0" w:line="240" w:lineRule="auto"/>
+              <w:jc w:val="both"/>
+              <w:rPr>
+                <w:rFonts w:ascii="Times New Roman" w:hAnsi="Times New Roman" w:cs="Times New Roman"/>
+                <w:b/>
+                <w:bCs/>
+                <w:color w:val="0000FF"/>
+              </w:rPr>
+            </w:pPr>
           </w:p>
         </w:tc>
       </w:tr>
@@ -5344,23 +5404,7 @@
             <w:tcW w:w="632" w:type="dxa"/>
           </w:tcPr>
           <w:p>
-            <w:pPr>
-              <w:pBdr>
-                <w:top w:val="nil"/>
-                <w:left w:val="nil"/>
-                <w:bottom w:val="nil"/>
-                <w:right w:val="nil"/>
-                <w:between w:val="nil"/>
-              </w:pBdr>
-              <w:spacing w:after="0" w:line="240" w:lineRule="auto"/>
-              <w:rPr>
-                <w:rFonts w:ascii="Times New Roman" w:hAnsi="Times New Roman" w:cs="Times New Roman"/>
-              </w:rPr>
-            </w:pPr>
-            <w:r>
-              <w:rPr>
-                <w:rFonts w:ascii="Times New Roman" w:hAnsi="Times New Roman" w:cs="Times New Roman"/>
-              </w:rPr>
+            <w:r>
               <w:t>1</w:t>
             </w:r>
           </w:p>
@@ -5371,23 +5415,9 @@
             <w:vAlign w:val="center"/>
           </w:tcPr>
           <w:p>
-            <w:pPr>
-              <w:pBdr>
-                <w:top w:val="nil"/>
-                <w:left w:val="nil"/>
-                <w:bottom w:val="nil"/>
-                <w:right w:val="nil"/>
-                <w:between w:val="nil"/>
-              </w:pBdr>
-              <w:jc w:val="center"/>
-              <w:rPr>
-                <w:rFonts w:ascii="Times New Roman" w:hAnsi="Times New Roman" w:cs="Times New Roman"/>
-                <w:b/>
-                <w:color w:val="000000"/>
-                <w:sz w:val="20"/>
-                <w:szCs w:val="20"/>
-              </w:rPr>
-            </w:pPr>
+            <w:r>
+              <w:t>-</w:t>
+            </w:r>
           </w:p>
         </w:tc>
         <w:tc>
@@ -5396,23 +5426,9 @@
             <w:vAlign w:val="center"/>
           </w:tcPr>
           <w:p>
-            <w:pPr>
-              <w:pBdr>
-                <w:top w:val="nil"/>
-                <w:left w:val="nil"/>
-                <w:bottom w:val="nil"/>
-                <w:right w:val="nil"/>
-                <w:between w:val="nil"/>
-              </w:pBdr>
-              <w:jc w:val="center"/>
-              <w:rPr>
-                <w:rFonts w:ascii="Times New Roman" w:hAnsi="Times New Roman" w:cs="Times New Roman"/>
-                <w:b/>
-                <w:color w:val="000000"/>
-                <w:sz w:val="20"/>
-                <w:szCs w:val="20"/>
-              </w:rPr>
-            </w:pPr>
+            <w:r>
+              <w:t>SVTEC</w:t>
+            </w:r>
           </w:p>
         </w:tc>
         <w:tc>
@@ -5421,23 +5437,9 @@
             <w:vAlign w:val="center"/>
           </w:tcPr>
           <w:p>
-            <w:pPr>
-              <w:pBdr>
-                <w:top w:val="nil"/>
-                <w:left w:val="nil"/>
-                <w:bottom w:val="nil"/>
-                <w:right w:val="nil"/>
-                <w:between w:val="nil"/>
-              </w:pBdr>
-              <w:jc w:val="center"/>
-              <w:rPr>
-                <w:rFonts w:ascii="Times New Roman" w:hAnsi="Times New Roman" w:cs="Times New Roman"/>
-                <w:b/>
-                <w:color w:val="000000"/>
-                <w:sz w:val="20"/>
-                <w:szCs w:val="20"/>
-              </w:rPr>
-            </w:pPr>
+            <w:r>
+              <w:t>12-12-2024</w:t>
+            </w:r>
           </w:p>
         </w:tc>
         <w:tc>
@@ -5446,23 +5448,9 @@
             <w:vAlign w:val="center"/>
           </w:tcPr>
           <w:p>
-            <w:pPr>
-              <w:pBdr>
-                <w:top w:val="nil"/>
-                <w:left w:val="nil"/>
-                <w:bottom w:val="nil"/>
-                <w:right w:val="nil"/>
-                <w:between w:val="nil"/>
-              </w:pBdr>
-              <w:jc w:val="center"/>
-              <w:rPr>
-                <w:rFonts w:ascii="Times New Roman" w:hAnsi="Times New Roman" w:cs="Times New Roman"/>
-                <w:b/>
-                <w:color w:val="000000"/>
-                <w:sz w:val="20"/>
-                <w:szCs w:val="20"/>
-              </w:rPr>
-            </w:pPr>
+            <w:r>
+              <w:t>Hybrid Mode - Online</w:t>
+            </w:r>
           </w:p>
         </w:tc>
         <w:tc>
@@ -5471,23 +5459,35 @@
             <w:vAlign w:val="center"/>
           </w:tcPr>
           <w:p>
-            <w:pPr>
-              <w:pBdr>
-                <w:top w:val="nil"/>
-                <w:left w:val="nil"/>
-                <w:bottom w:val="nil"/>
-                <w:right w:val="nil"/>
-                <w:between w:val="nil"/>
-              </w:pBdr>
-              <w:jc w:val="center"/>
-              <w:rPr>
-                <w:rFonts w:ascii="Times New Roman" w:hAnsi="Times New Roman" w:cs="Times New Roman"/>
-                <w:b/>
-                <w:color w:val="000000"/>
-                <w:sz w:val="20"/>
-                <w:szCs w:val="20"/>
-              </w:rPr>
-            </w:pPr>
+            <w:r>
+              <w:t>conducted</w:t>
+            </w:r>
+          </w:p>
+        </w:tc>
+      </w:tr>
+      <w:tr>
+        <w:tc>
+          <w:tcPr>
+            <w:tcW w:type="dxa" w:w="13313"/>
+            <w:gridSpan w:val="5"/>
+          </w:tcPr>
+          <w:p>
+            <w:pPr>
+              <w:jc w:val="right"/>
+            </w:pPr>
+            <w:r>
+              <w:t>Total score</w:t>
+            </w:r>
+          </w:p>
+        </w:tc>
+        <w:tc>
+          <w:tcPr>
+            <w:tcW w:type="dxa" w:w="2462"/>
+          </w:tcPr>
+          <w:p>
+            <w:r>
+              <w:t>1</w:t>
+            </w:r>
           </w:p>
         </w:tc>
       </w:tr>
@@ -5927,50 +5927,6 @@
       <w:tr>
         <w:tc>
           <w:tcPr>
-            <w:tcW w:type="dxa" w:w="632"/>
-          </w:tcPr>
-          <w:p/>
-        </w:tc>
-        <w:tc>
-          <w:tcPr>
-            <w:tcW w:type="dxa" w:w="2333"/>
-          </w:tcPr>
-          <w:p/>
-        </w:tc>
-        <w:tc>
-          <w:tcPr>
-            <w:tcW w:type="dxa" w:w="3335"/>
-          </w:tcPr>
-          <w:p/>
-        </w:tc>
-        <w:tc>
-          <w:tcPr>
-            <w:tcW w:type="dxa" w:w="2700"/>
-          </w:tcPr>
-          <w:p/>
-        </w:tc>
-        <w:tc>
-          <w:tcPr>
-            <w:tcW w:type="dxa" w:w="2430"/>
-          </w:tcPr>
-          <w:p/>
-        </w:tc>
-        <w:tc>
-          <w:tcPr>
-            <w:tcW w:type="dxa" w:w="2117"/>
-          </w:tcPr>
-          <w:p/>
-        </w:tc>
-        <w:tc>
-          <w:tcPr>
-            <w:tcW w:type="dxa" w:w="2228"/>
-          </w:tcPr>
-          <w:p/>
-        </w:tc>
-      </w:tr>
-      <w:tr>
-        <w:tc>
-          <w:tcPr>
             <w:tcW w:type="dxa" w:w="13547"/>
             <w:gridSpan w:val="6"/>
           </w:tcPr>
@@ -6311,7 +6267,7 @@
           </w:tcPr>
           <w:p>
             <w:r>
-              <w:t>Dr. Sakthivel A</w:t>
+              <w:t>Ms. A.Suganthi</w:t>
             </w:r>
           </w:p>
         </w:tc>
@@ -6321,7 +6277,7 @@
           </w:tcPr>
           <w:p>
             <w:r>
-              <w:t>FOOD WASTAGE MONITORING SYSTEM FOR TAMILNADU CO-OPEARTIVE RATION SHOP</w:t>
+              <w:t>FDP on Scaling the Summit: Large-Scale AI</w:t>
             </w:r>
           </w:p>
         </w:tc>
@@ -6341,7 +6297,7 @@
           </w:tcPr>
           <w:p>
             <w:r>
-              <w:t>TNSCST</w:t>
+              <w:t>AICTE</w:t>
             </w:r>
           </w:p>
         </w:tc>
@@ -6351,7 +6307,7 @@
           </w:tcPr>
           <w:p>
             <w:r>
-              <w:t>510892</w:t>
+              <w:t>100000</w:t>
             </w:r>
           </w:p>
         </w:tc>
@@ -6361,7 +6317,7 @@
           </w:tcPr>
           <w:p>
             <w:r>
-              <w:t>2024-11-14</w:t>
+              <w:t>2024-09-13</w:t>
             </w:r>
           </w:p>
         </w:tc>
@@ -6369,78 +6325,6 @@
       <w:tr>
         <w:tc>
           <w:tcPr>
-            <w:tcW w:type="dxa" w:w="632"/>
-          </w:tcPr>
-          <w:p>
-            <w:r>
-              <w:t>2</w:t>
-            </w:r>
-          </w:p>
-        </w:tc>
-        <w:tc>
-          <w:tcPr>
-            <w:tcW w:type="dxa" w:w="3592"/>
-          </w:tcPr>
-          <w:p>
-            <w:r>
-              <w:t>Ms. Aruna T N</w:t>
-            </w:r>
-          </w:p>
-        </w:tc>
-        <w:tc>
-          <w:tcPr>
-            <w:tcW w:type="dxa" w:w="2418"/>
-          </w:tcPr>
-          <w:p>
-            <w:r>
-              <w:t>SMART CANE WITH VOICE COMMAND FOR INDEPENDENT MOBILITY</w:t>
-            </w:r>
-          </w:p>
-        </w:tc>
-        <w:tc>
-          <w:tcPr>
-            <w:tcW w:type="dxa" w:w="1818"/>
-          </w:tcPr>
-          <w:p>
-            <w:r>
-              <w:t>-</w:t>
-            </w:r>
-          </w:p>
-        </w:tc>
-        <w:tc>
-          <w:tcPr>
-            <w:tcW w:type="dxa" w:w="2160"/>
-          </w:tcPr>
-          <w:p>
-            <w:r>
-              <w:t>TNSCST</w:t>
-            </w:r>
-          </w:p>
-        </w:tc>
-        <w:tc>
-          <w:tcPr>
-            <w:tcW w:type="dxa" w:w="2188"/>
-          </w:tcPr>
-          <w:p>
-            <w:r>
-              <w:t>9949</w:t>
-            </w:r>
-          </w:p>
-        </w:tc>
-        <w:tc>
-          <w:tcPr>
-            <w:tcW w:type="dxa" w:w="2967"/>
-          </w:tcPr>
-          <w:p>
-            <w:r>
-              <w:t>-</w:t>
-            </w:r>
-          </w:p>
-        </w:tc>
-      </w:tr>
-      <w:tr>
-        <w:tc>
-          <w:tcPr>
             <w:tcW w:type="dxa" w:w="12808"/>
             <w:gridSpan w:val="6"/>
           </w:tcPr>
@@ -6459,7 +6343,7 @@
           </w:tcPr>
           <w:p>
             <w:r>
-              <w:t>0</w:t>
+              <w:t>2</w:t>
             </w:r>
           </w:p>
         </w:tc>
@@ -7672,7 +7556,7 @@
         <w:jc w:val="right"/>
       </w:pPr>
       <w:r>
-        <w:t>Total research score: 2</w:t>
+        <w:t>Total research score: 3</w:t>
       </w:r>
     </w:p>
     <w:tbl>
@@ -8097,7 +7981,7 @@
           </w:tcPr>
           <w:p>
             <w:r>
-              <w:t>Generative AI Tools</w:t>
+              <w:t>Selection of Right Journal</w:t>
             </w:r>
           </w:p>
         </w:tc>
@@ -8107,7 +7991,7 @@
           </w:tcPr>
           <w:p>
             <w:r>
-              <w:t>09-10-2024 to -</w:t>
+              <w:t>17-09-2024 to 19-09-2024</w:t>
             </w:r>
           </w:p>
         </w:tc>
@@ -8117,7 +8001,7 @@
           </w:tcPr>
           <w:p>
             <w:r>
-              <w:t>How to gain Career Advantage with Generative AI Tools</w:t>
+              <w:t>Three-day research workshop on “Selection of Right Journal for a Manuscript: Beware of Fake Journals &amp; Misleading Information”</w:t>
             </w:r>
           </w:p>
         </w:tc>
@@ -8127,7 +8011,7 @@
           </w:tcPr>
           <w:p>
             <w:r>
-              <w:t>CV Raman Hall, KITE</w:t>
+              <w:t>Online mode</w:t>
             </w:r>
           </w:p>
         </w:tc>
@@ -8137,31 +8021,51 @@
           <w:tcPr>
             <w:tcW w:type="dxa" w:w="632"/>
           </w:tcPr>
-          <w:p/>
+          <w:p>
+            <w:r>
+              <w:t>2</w:t>
+            </w:r>
+          </w:p>
         </w:tc>
         <w:tc>
           <w:tcPr>
             <w:tcW w:type="dxa" w:w="2915"/>
           </w:tcPr>
-          <w:p/>
+          <w:p>
+            <w:r>
+              <w:t>Generative AI</w:t>
+            </w:r>
+          </w:p>
         </w:tc>
         <w:tc>
           <w:tcPr>
             <w:tcW w:type="dxa" w:w="3095"/>
           </w:tcPr>
-          <w:p/>
+          <w:p>
+            <w:r>
+              <w:t>09-10-2024 to 09-10-2024</w:t>
+            </w:r>
+          </w:p>
         </w:tc>
         <w:tc>
           <w:tcPr>
             <w:tcW w:type="dxa" w:w="5030"/>
           </w:tcPr>
-          <w:p/>
+          <w:p>
+            <w:r>
+              <w:t>workshop on "How to gain career advantage with Generative AI tools" conducted by CSE department in KGiSL Institute of Technology</w:t>
+            </w:r>
+          </w:p>
         </w:tc>
         <w:tc>
           <w:tcPr>
             <w:tcW w:type="dxa" w:w="4103"/>
           </w:tcPr>
-          <w:p/>
+          <w:p>
+            <w:r>
+              <w:t>CDIO Hall, KiTE</w:t>
+            </w:r>
+          </w:p>
         </w:tc>
       </w:tr>
       <w:tr>
@@ -8185,7 +8089,7 @@
           </w:tcPr>
           <w:p>
             <w:r>
-              <w:t>1</w:t>
+              <w:t>2</w:t>
             </w:r>
           </w:p>
         </w:tc>
@@ -9080,7 +8984,7 @@
           </w:tcPr>
           <w:p>
             <w:r>
-              <w:t>Innovative Teaching</w:t>
+              <w:t>Object-Oriented Programming Concepts</w:t>
             </w:r>
           </w:p>
         </w:tc>
@@ -9100,7 +9004,7 @@
           </w:tcPr>
           <w:p>
             <w:r>
-              <w:t>19-11-2024 to 19-11-2024</w:t>
+              <w:t>01-08-2024 to 03-10-2024</w:t>
             </w:r>
           </w:p>
         </w:tc>
@@ -9110,7 +9014,7 @@
           </w:tcPr>
           <w:p>
             <w:r>
-              <w:t>1</w:t>
+              <w:t>64</w:t>
             </w:r>
           </w:p>
         </w:tc>
@@ -9162,7 +9066,7 @@
           </w:tcPr>
           <w:p>
             <w:r>
-              <w:t>01-07-2024 to 02-09-2024</w:t>
+              <w:t>11-07-2024 to 31-10-2024</w:t>
             </w:r>
           </w:p>
         </w:tc>
@@ -9172,7 +9076,7 @@
           </w:tcPr>
           <w:p>
             <w:r>
-              <w:t>64</w:t>
+              <w:t>113</w:t>
             </w:r>
           </w:p>
         </w:tc>
@@ -9204,7 +9108,7 @@
           </w:tcPr>
           <w:p>
             <w:r>
-              <w:t>Prompt Engineering</w:t>
+              <w:t>IoT Enabled Farming</w:t>
             </w:r>
           </w:p>
         </w:tc>
@@ -9224,7 +9128,7 @@
           </w:tcPr>
           <w:p>
             <w:r>
-              <w:t>19-11-2024 to 06-12-2024</w:t>
+              <w:t>04-07-2024 to 25-09-2024</w:t>
             </w:r>
           </w:p>
         </w:tc>
@@ -9234,7 +9138,7 @@
           </w:tcPr>
           <w:p>
             <w:r>
-              <w:t>18</w:t>
+              <w:t>84</w:t>
             </w:r>
           </w:p>
         </w:tc>
@@ -10748,7 +10652,26 @@
             <w:tcW w:w="939" w:type="dxa"/>
           </w:tcPr>
           <w:p>
-            <w:r>
+            <w:pPr>
+              <w:pBdr>
+                <w:top w:val="nil"/>
+                <w:left w:val="nil"/>
+                <w:bottom w:val="nil"/>
+                <w:right w:val="nil"/>
+                <w:between w:val="nil"/>
+              </w:pBdr>
+              <w:spacing w:after="0" w:line="240" w:lineRule="auto"/>
+              <w:jc w:val="both"/>
+              <w:rPr>
+                <w:rFonts w:ascii="Times New Roman" w:hAnsi="Times New Roman" w:cs="Times New Roman"/>
+                <w:color w:val="000000"/>
+              </w:rPr>
+            </w:pPr>
+            <w:r>
+              <w:rPr>
+                <w:rFonts w:ascii="Times New Roman" w:hAnsi="Times New Roman" w:cs="Times New Roman"/>
+                <w:color w:val="000000"/>
+              </w:rPr>
               <w:t>1</w:t>
             </w:r>
           </w:p>
@@ -10758,9 +10681,24 @@
             <w:tcW w:w="3285" w:type="dxa"/>
           </w:tcPr>
           <w:p>
-            <w:r>
-              <w:t>EmpowerCoCreation with Machine</w:t>
-            </w:r>
+            <w:pPr>
+              <w:pBdr>
+                <w:top w:val="nil"/>
+                <w:left w:val="nil"/>
+                <w:bottom w:val="nil"/>
+                <w:right w:val="nil"/>
+                <w:between w:val="nil"/>
+              </w:pBdr>
+              <w:spacing w:after="0"/>
+              <w:jc w:val="center"/>
+              <w:rPr>
+                <w:rFonts w:ascii="Times New Roman" w:hAnsi="Times New Roman" w:cs="Times New Roman"/>
+                <w:b/>
+                <w:color w:val="000000"/>
+                <w:sz w:val="20"/>
+                <w:szCs w:val="20"/>
+              </w:rPr>
+            </w:pPr>
           </w:p>
         </w:tc>
         <w:tc>
@@ -10768,9 +10706,24 @@
             <w:tcW w:w="3071" w:type="dxa"/>
           </w:tcPr>
           <w:p>
-            <w:r>
-              <w:t>-</w:t>
-            </w:r>
+            <w:pPr>
+              <w:pBdr>
+                <w:top w:val="nil"/>
+                <w:left w:val="nil"/>
+                <w:bottom w:val="nil"/>
+                <w:right w:val="nil"/>
+                <w:between w:val="nil"/>
+              </w:pBdr>
+              <w:spacing w:after="0"/>
+              <w:jc w:val="center"/>
+              <w:rPr>
+                <w:rFonts w:ascii="Times New Roman" w:hAnsi="Times New Roman" w:cs="Times New Roman"/>
+                <w:b/>
+                <w:color w:val="000000"/>
+                <w:sz w:val="20"/>
+                <w:szCs w:val="20"/>
+              </w:rPr>
+            </w:pPr>
           </w:p>
         </w:tc>
         <w:tc>
@@ -10778,9 +10731,24 @@
             <w:tcW w:w="1976" w:type="dxa"/>
           </w:tcPr>
           <w:p>
-            <w:r>
-              <w:t>09-10-2024 to -</w:t>
-            </w:r>
+            <w:pPr>
+              <w:pBdr>
+                <w:top w:val="nil"/>
+                <w:left w:val="nil"/>
+                <w:bottom w:val="nil"/>
+                <w:right w:val="nil"/>
+                <w:between w:val="nil"/>
+              </w:pBdr>
+              <w:spacing w:after="0"/>
+              <w:jc w:val="center"/>
+              <w:rPr>
+                <w:rFonts w:ascii="Times New Roman" w:hAnsi="Times New Roman" w:cs="Times New Roman"/>
+                <w:b/>
+                <w:color w:val="000000"/>
+                <w:sz w:val="20"/>
+                <w:szCs w:val="20"/>
+              </w:rPr>
+            </w:pPr>
           </w:p>
         </w:tc>
         <w:tc>
@@ -10788,9 +10756,24 @@
             <w:tcW w:w="2061" w:type="dxa"/>
           </w:tcPr>
           <w:p>
-            <w:r>
-              <w:t>135</w:t>
-            </w:r>
+            <w:pPr>
+              <w:pBdr>
+                <w:top w:val="nil"/>
+                <w:left w:val="nil"/>
+                <w:bottom w:val="nil"/>
+                <w:right w:val="nil"/>
+                <w:between w:val="nil"/>
+              </w:pBdr>
+              <w:spacing w:after="0"/>
+              <w:jc w:val="center"/>
+              <w:rPr>
+                <w:rFonts w:ascii="Times New Roman" w:hAnsi="Times New Roman" w:cs="Times New Roman"/>
+                <w:b/>
+                <w:color w:val="000000"/>
+                <w:sz w:val="20"/>
+                <w:szCs w:val="20"/>
+              </w:rPr>
+            </w:pPr>
           </w:p>
         </w:tc>
         <w:tc>
@@ -10798,9 +10781,24 @@
             <w:tcW w:w="3309" w:type="dxa"/>
           </w:tcPr>
           <w:p>
-            <w:r>
-              <w:t>CV Raman Hall, KITE</w:t>
-            </w:r>
+            <w:pPr>
+              <w:pBdr>
+                <w:top w:val="nil"/>
+                <w:left w:val="nil"/>
+                <w:bottom w:val="nil"/>
+                <w:right w:val="nil"/>
+                <w:between w:val="nil"/>
+              </w:pBdr>
+              <w:spacing w:after="0"/>
+              <w:jc w:val="center"/>
+              <w:rPr>
+                <w:rFonts w:ascii="Times New Roman" w:hAnsi="Times New Roman" w:cs="Times New Roman"/>
+                <w:b/>
+                <w:color w:val="000000"/>
+                <w:sz w:val="20"/>
+                <w:szCs w:val="20"/>
+              </w:rPr>
+            </w:pPr>
           </w:p>
         </w:tc>
         <w:tc>
@@ -10808,35 +10806,24 @@
             <w:tcW w:w="1134" w:type="dxa"/>
           </w:tcPr>
           <w:p>
-            <w:r>
-              <w:t>Empowers Co Creation with Machine - Generative AI Tools</w:t>
-            </w:r>
-          </w:p>
-        </w:tc>
-      </w:tr>
-      <w:tr>
-        <w:tc>
-          <w:tcPr>
-            <w:tcW w:type="dxa" w:w="14641"/>
-            <w:gridSpan w:val="6"/>
-          </w:tcPr>
-          <w:p>
-            <w:pPr>
-              <w:jc w:val="right"/>
-            </w:pPr>
-            <w:r>
-              <w:t>Total score</w:t>
-            </w:r>
-          </w:p>
-        </w:tc>
-        <w:tc>
-          <w:tcPr>
-            <w:tcW w:type="dxa" w:w="1134"/>
-          </w:tcPr>
-          <w:p>
-            <w:r>
-              <w:t>0.5</w:t>
-            </w:r>
+            <w:pPr>
+              <w:pBdr>
+                <w:top w:val="nil"/>
+                <w:left w:val="nil"/>
+                <w:bottom w:val="nil"/>
+                <w:right w:val="nil"/>
+                <w:between w:val="nil"/>
+              </w:pBdr>
+              <w:spacing w:after="0"/>
+              <w:jc w:val="center"/>
+              <w:rPr>
+                <w:rFonts w:ascii="Times New Roman" w:hAnsi="Times New Roman" w:cs="Times New Roman"/>
+                <w:b/>
+                <w:color w:val="000000"/>
+                <w:sz w:val="20"/>
+                <w:szCs w:val="20"/>
+              </w:rPr>
+            </w:pPr>
           </w:p>
         </w:tc>
       </w:tr>
@@ -11186,7 +11173,7 @@
           </w:tcPr>
           <w:p>
             <w:r>
-              <w:t>Mr. Nishanth Subramanian E</w:t>
+              <w:t>-</w:t>
             </w:r>
           </w:p>
         </w:tc>
@@ -11196,7 +11183,7 @@
           </w:tcPr>
           <w:p>
             <w:r>
-              <w:t>ICICI Prudential Asset Management, Mumbai</w:t>
+              <w:t>-</w:t>
             </w:r>
           </w:p>
         </w:tc>
@@ -11206,7 +11193,7 @@
           </w:tcPr>
           <w:p>
             <w:r>
-              <w:t>Role of Design Thinking</w:t>
+              <w:t>Guest Lecture on C Programming</w:t>
             </w:r>
           </w:p>
         </w:tc>
@@ -11216,7 +11203,7 @@
           </w:tcPr>
           <w:p>
             <w:r>
-              <w:t>22-11-2024 to -</w:t>
+              <w:t>18-11-2024 to -</w:t>
             </w:r>
           </w:p>
         </w:tc>
@@ -11226,7 +11213,7 @@
           </w:tcPr>
           <w:p>
             <w:r>
-              <w:t>The Session was informative and guest speaker described about the importance of design thinking and the role of logical analysis in IT Sector</w:t>
+              <w:t>Guest Lecture on C Programming</w:t>
             </w:r>
           </w:p>
         </w:tc>
@@ -11236,7 +11223,7 @@
           </w:tcPr>
           <w:p>
             <w:r>
-              <w:t>-</w:t>
+              <w:t>C Programming</w:t>
             </w:r>
           </w:p>
         </w:tc>
@@ -11274,7 +11261,7 @@
         <w:jc w:val="right"/>
       </w:pPr>
       <w:r>
-        <w:t>Total self-improvement score: 7.5</w:t>
+        <w:t>Total self-improvement score: 8</w:t>
       </w:r>
     </w:p>
     <w:tbl>
@@ -11675,26 +11662,7 @@
             <w:tcW w:w="948" w:type="dxa"/>
           </w:tcPr>
           <w:p>
-            <w:pPr>
-              <w:pBdr>
-                <w:top w:val="nil"/>
-                <w:left w:val="nil"/>
-                <w:bottom w:val="nil"/>
-                <w:right w:val="nil"/>
-                <w:between w:val="nil"/>
-              </w:pBdr>
-              <w:spacing w:after="0" w:line="240" w:lineRule="auto"/>
-              <w:jc w:val="both"/>
-              <w:rPr>
-                <w:rFonts w:ascii="Times New Roman" w:hAnsi="Times New Roman" w:cs="Times New Roman"/>
-                <w:color w:val="000000"/>
-              </w:rPr>
-            </w:pPr>
-            <w:r>
-              <w:rPr>
-                <w:rFonts w:ascii="Times New Roman" w:hAnsi="Times New Roman" w:cs="Times New Roman"/>
-                <w:color w:val="000000"/>
-              </w:rPr>
+            <w:r>
               <w:t>1</w:t>
             </w:r>
           </w:p>
@@ -11704,22 +11672,9 @@
             <w:tcW w:w="3644" w:type="dxa"/>
           </w:tcPr>
           <w:p>
-            <w:pPr>
-              <w:pBdr>
-                <w:top w:val="nil"/>
-                <w:left w:val="nil"/>
-                <w:bottom w:val="nil"/>
-                <w:right w:val="nil"/>
-                <w:between w:val="nil"/>
-              </w:pBdr>
-              <w:spacing w:after="0" w:line="240" w:lineRule="auto"/>
-              <w:jc w:val="both"/>
-              <w:rPr>
-                <w:rFonts w:ascii="Times New Roman" w:hAnsi="Times New Roman" w:cs="Times New Roman"/>
-                <w:b/>
-                <w:color w:val="000000"/>
-              </w:rPr>
-            </w:pPr>
+            <w:r>
+              <w:t>Classroom Monitoring Systems</w:t>
+            </w:r>
           </w:p>
         </w:tc>
         <w:tc>
@@ -11727,22 +11682,9 @@
             <w:tcW w:w="1914" w:type="dxa"/>
           </w:tcPr>
           <w:p>
-            <w:pPr>
-              <w:pBdr>
-                <w:top w:val="nil"/>
-                <w:left w:val="nil"/>
-                <w:bottom w:val="nil"/>
-                <w:right w:val="nil"/>
-                <w:between w:val="nil"/>
-              </w:pBdr>
-              <w:spacing w:after="0" w:line="240" w:lineRule="auto"/>
-              <w:jc w:val="both"/>
-              <w:rPr>
-                <w:rFonts w:ascii="Times New Roman" w:hAnsi="Times New Roman" w:cs="Times New Roman"/>
-                <w:b/>
-                <w:color w:val="000000"/>
-              </w:rPr>
-            </w:pPr>
+            <w:r>
+              <w:t>6</w:t>
+            </w:r>
           </w:p>
         </w:tc>
         <w:tc>
@@ -11750,22 +11692,9 @@
             <w:tcW w:w="2313" w:type="dxa"/>
           </w:tcPr>
           <w:p>
-            <w:pPr>
-              <w:pBdr>
-                <w:top w:val="nil"/>
-                <w:left w:val="nil"/>
-                <w:bottom w:val="nil"/>
-                <w:right w:val="nil"/>
-                <w:between w:val="nil"/>
-              </w:pBdr>
-              <w:spacing w:after="0" w:line="240" w:lineRule="auto"/>
-              <w:jc w:val="both"/>
-              <w:rPr>
-                <w:rFonts w:ascii="Times New Roman" w:hAnsi="Times New Roman" w:cs="Times New Roman"/>
-                <w:b/>
-                <w:color w:val="000000"/>
-              </w:rPr>
-            </w:pPr>
+            <w:r>
+              <w:t>Smart India Hackathon</w:t>
+            </w:r>
           </w:p>
         </w:tc>
         <w:tc>
@@ -11773,22 +11702,9 @@
             <w:tcW w:w="3151" w:type="dxa"/>
           </w:tcPr>
           <w:p>
-            <w:pPr>
-              <w:pBdr>
-                <w:top w:val="nil"/>
-                <w:left w:val="nil"/>
-                <w:bottom w:val="nil"/>
-                <w:right w:val="nil"/>
-                <w:between w:val="nil"/>
-              </w:pBdr>
-              <w:spacing w:after="0" w:line="240" w:lineRule="auto"/>
-              <w:jc w:val="both"/>
-              <w:rPr>
-                <w:rFonts w:ascii="Times New Roman" w:hAnsi="Times New Roman" w:cs="Times New Roman"/>
-                <w:b/>
-                <w:color w:val="000000"/>
-              </w:rPr>
-            </w:pPr>
+            <w:r>
+              <w:t>SIH</w:t>
+            </w:r>
           </w:p>
         </w:tc>
         <w:tc>
@@ -11796,22 +11712,9 @@
             <w:tcW w:w="2203" w:type="dxa"/>
           </w:tcPr>
           <w:p>
-            <w:pPr>
-              <w:pBdr>
-                <w:top w:val="nil"/>
-                <w:left w:val="nil"/>
-                <w:bottom w:val="nil"/>
-                <w:right w:val="nil"/>
-                <w:between w:val="nil"/>
-              </w:pBdr>
-              <w:spacing w:after="0" w:line="240" w:lineRule="auto"/>
-              <w:jc w:val="both"/>
-              <w:rPr>
-                <w:rFonts w:ascii="Times New Roman" w:hAnsi="Times New Roman" w:cs="Times New Roman"/>
-                <w:b/>
-                <w:color w:val="000000"/>
-              </w:rPr>
-            </w:pPr>
+            <w:r>
+              <w:t>11-12-2024</w:t>
+            </w:r>
           </w:p>
         </w:tc>
         <w:tc>
@@ -11819,22 +11722,35 @@
             <w:tcW w:w="1602" w:type="dxa"/>
           </w:tcPr>
           <w:p>
-            <w:pPr>
-              <w:pBdr>
-                <w:top w:val="nil"/>
-                <w:left w:val="nil"/>
-                <w:bottom w:val="nil"/>
-                <w:right w:val="nil"/>
-                <w:between w:val="nil"/>
-              </w:pBdr>
-              <w:spacing w:after="0" w:line="240" w:lineRule="auto"/>
-              <w:jc w:val="both"/>
-              <w:rPr>
-                <w:rFonts w:ascii="Times New Roman" w:hAnsi="Times New Roman" w:cs="Times New Roman"/>
-                <w:b/>
-                <w:color w:val="000000"/>
-              </w:rPr>
-            </w:pPr>
+            <w:r>
+              <w:t>ongoing</w:t>
+            </w:r>
+          </w:p>
+        </w:tc>
+      </w:tr>
+      <w:tr>
+        <w:tc>
+          <w:tcPr>
+            <w:tcW w:type="dxa" w:w="14173"/>
+            <w:gridSpan w:val="6"/>
+          </w:tcPr>
+          <w:p>
+            <w:pPr>
+              <w:jc w:val="right"/>
+            </w:pPr>
+            <w:r>
+              <w:t>Total score</w:t>
+            </w:r>
+          </w:p>
+        </w:tc>
+        <w:tc>
+          <w:tcPr>
+            <w:tcW w:type="dxa" w:w="1602"/>
+          </w:tcPr>
+          <w:p>
+            <w:r>
+              <w:t>1</w:t>
+            </w:r>
           </w:p>
         </w:tc>
       </w:tr>
@@ -13976,7 +13892,7 @@
         <w:jc w:val="right"/>
       </w:pPr>
       <w:r>
-        <w:t>Total student mentorship score: 0</w:t>
+        <w:t>Total student mentorship score: 2</w:t>
       </w:r>
     </w:p>
     <w:p>

</xml_diff>

<commit_message>
we can upload template now
</commit_message>
<xml_diff>
--- a/filled_template.docx
+++ b/filled_template.docx
@@ -608,7 +608,7 @@
         </w:rPr>
       </w:pPr>
       <w:r>
-        <w:t>Name of the Faculty:  Balakrishnan Deivasigamani</w:t>
+        <w:t>Name of the Faculty:  Keren Lois Daniel</w:t>
         <w:tab/>
         <w:tab/>
         <w:tab/>
@@ -620,7 +620,7 @@
         <w:tab/>
         <w:tab/>
         <w:tab/>
-        <w:t>Department:  GH</w:t>
+        <w:t>Department:  hh</w:t>
       </w:r>
     </w:p>
     <w:p>
@@ -637,7 +637,7 @@
         <w:t>Designation</w:t>
         <w:tab/>
         <w:tab/>
-        <w:t>:  VB</w:t>
+        <w:t>:  hh</w:t>
         <w:tab/>
         <w:tab/>
         <w:tab/>
@@ -649,7 +649,7 @@
         <w:tab/>
         <w:tab/>
         <w:tab/>
-        <w:t>Employee ID:  GH</w:t>
+        <w:t>Employee ID:  44</w:t>
       </w:r>
     </w:p>
     <w:tbl>
@@ -1442,8 +1442,37 @@
       <w:tr>
         <w:tc>
           <w:tcPr>
-            <w:tcW w:type="dxa" w:w="9002"/>
-            <w:gridSpan w:val="4"/>
+            <w:tcW w:type="dxa" w:w="632"/>
+          </w:tcPr>
+          <w:p>
+            <w:r>
+              <w:t>Total/Average</w:t>
+            </w:r>
+          </w:p>
+        </w:tc>
+        <w:tc>
+          <w:tcPr>
+            <w:tcW w:type="dxa" w:w="3960"/>
+          </w:tcPr>
+          <w:p>
+            <w:r>
+              <w:t>Total/Average</w:t>
+            </w:r>
+          </w:p>
+        </w:tc>
+        <w:tc>
+          <w:tcPr>
+            <w:tcW w:type="dxa" w:w="2430"/>
+          </w:tcPr>
+          <w:p>
+            <w:r>
+              <w:t>Total/Average</w:t>
+            </w:r>
+          </w:p>
+        </w:tc>
+        <w:tc>
+          <w:tcPr>
+            <w:tcW w:type="dxa" w:w="1980"/>
           </w:tcPr>
           <w:p>
             <w:r>
@@ -1515,8 +1544,37 @@
       <w:tr>
         <w:tc>
           <w:tcPr>
-            <w:tcW w:type="dxa" w:w="9002"/>
-            <w:gridSpan w:val="4"/>
+            <w:tcW w:type="dxa" w:w="632"/>
+          </w:tcPr>
+          <w:p>
+            <w:r>
+              <w:t>Marks(Ref guideline for awarding score)</w:t>
+            </w:r>
+          </w:p>
+        </w:tc>
+        <w:tc>
+          <w:tcPr>
+            <w:tcW w:type="dxa" w:w="3960"/>
+          </w:tcPr>
+          <w:p>
+            <w:r>
+              <w:t>Marks(Ref guideline for awarding score)</w:t>
+            </w:r>
+          </w:p>
+        </w:tc>
+        <w:tc>
+          <w:tcPr>
+            <w:tcW w:type="dxa" w:w="2430"/>
+          </w:tcPr>
+          <w:p>
+            <w:r>
+              <w:t>Marks(Ref guideline for awarding score)</w:t>
+            </w:r>
+          </w:p>
+        </w:tc>
+        <w:tc>
+          <w:tcPr>
+            <w:tcW w:type="dxa" w:w="1980"/>
           </w:tcPr>
           <w:p>
             <w:r>
@@ -2562,7 +2620,16 @@
             <w:tcW w:w="632" w:type="dxa"/>
           </w:tcPr>
           <w:p>
-            <w:r>
+            <w:pPr>
+              <w:spacing w:after="0" w:line="240" w:lineRule="auto"/>
+              <w:rPr>
+                <w:rFonts w:ascii="Times New Roman" w:hAnsi="Times New Roman" w:cs="Times New Roman"/>
+              </w:rPr>
+            </w:pPr>
+            <w:r>
+              <w:rPr>
+                <w:rFonts w:ascii="Times New Roman" w:hAnsi="Times New Roman" w:cs="Times New Roman"/>
+              </w:rPr>
               <w:t>1</w:t>
             </w:r>
           </w:p>
@@ -2572,9 +2639,21 @@
             <w:tcW w:w="2915" w:type="dxa"/>
           </w:tcPr>
           <w:p>
-            <w:r>
-              <w:t>Computer Vision</w:t>
-            </w:r>
+            <w:pPr>
+              <w:pBdr>
+                <w:top w:val="nil"/>
+                <w:left w:val="nil"/>
+                <w:bottom w:val="nil"/>
+                <w:right w:val="nil"/>
+                <w:between w:val="nil"/>
+              </w:pBdr>
+              <w:spacing w:after="0" w:line="240" w:lineRule="auto"/>
+              <w:jc w:val="both"/>
+              <w:rPr>
+                <w:rFonts w:ascii="Times New Roman" w:hAnsi="Times New Roman" w:cs="Times New Roman"/>
+                <w:color w:val="000000"/>
+              </w:rPr>
+            </w:pPr>
           </w:p>
         </w:tc>
         <w:tc>
@@ -2582,9 +2661,21 @@
             <w:tcW w:w="1585" w:type="dxa"/>
           </w:tcPr>
           <w:p>
-            <w:r>
-              <w:t>LAMBERT Academic Publishing</w:t>
-            </w:r>
+            <w:pPr>
+              <w:pBdr>
+                <w:top w:val="nil"/>
+                <w:left w:val="nil"/>
+                <w:bottom w:val="nil"/>
+                <w:right w:val="nil"/>
+                <w:between w:val="nil"/>
+              </w:pBdr>
+              <w:spacing w:after="0" w:line="240" w:lineRule="auto"/>
+              <w:jc w:val="both"/>
+              <w:rPr>
+                <w:rFonts w:ascii="Times New Roman" w:hAnsi="Times New Roman" w:cs="Times New Roman"/>
+                <w:color w:val="000000"/>
+              </w:rPr>
+            </w:pPr>
           </w:p>
         </w:tc>
         <w:tc>
@@ -2592,9 +2683,21 @@
             <w:tcW w:w="4411" w:type="dxa"/>
           </w:tcPr>
           <w:p>
-            <w:r>
-              <w:t>25-12-2024</w:t>
-            </w:r>
+            <w:pPr>
+              <w:pBdr>
+                <w:top w:val="nil"/>
+                <w:left w:val="nil"/>
+                <w:bottom w:val="nil"/>
+                <w:right w:val="nil"/>
+                <w:between w:val="nil"/>
+              </w:pBdr>
+              <w:spacing w:after="0" w:line="240" w:lineRule="auto"/>
+              <w:jc w:val="both"/>
+              <w:rPr>
+                <w:rFonts w:ascii="Times New Roman" w:hAnsi="Times New Roman" w:cs="Times New Roman"/>
+                <w:color w:val="000000"/>
+              </w:rPr>
+            </w:pPr>
           </w:p>
         </w:tc>
         <w:tc>
@@ -2602,9 +2705,21 @@
             <w:tcW w:w="1678" w:type="dxa"/>
           </w:tcPr>
           <w:p>
-            <w:r>
-              <w:t>9786208418540</w:t>
-            </w:r>
+            <w:pPr>
+              <w:pBdr>
+                <w:top w:val="nil"/>
+                <w:left w:val="nil"/>
+                <w:bottom w:val="nil"/>
+                <w:right w:val="nil"/>
+                <w:between w:val="nil"/>
+              </w:pBdr>
+              <w:spacing w:after="0" w:line="240" w:lineRule="auto"/>
+              <w:jc w:val="both"/>
+              <w:rPr>
+                <w:rFonts w:ascii="Times New Roman" w:hAnsi="Times New Roman" w:cs="Times New Roman"/>
+                <w:color w:val="000000"/>
+              </w:rPr>
+            </w:pPr>
           </w:p>
         </w:tc>
         <w:tc>
@@ -2612,9 +2727,21 @@
             <w:tcW w:w="3179" w:type="dxa"/>
           </w:tcPr>
           <w:p>
-            <w:r>
-              <w:t>-</w:t>
-            </w:r>
+            <w:pPr>
+              <w:pBdr>
+                <w:top w:val="nil"/>
+                <w:left w:val="nil"/>
+                <w:bottom w:val="nil"/>
+                <w:right w:val="nil"/>
+                <w:between w:val="nil"/>
+              </w:pBdr>
+              <w:spacing w:after="0" w:line="240" w:lineRule="auto"/>
+              <w:jc w:val="both"/>
+              <w:rPr>
+                <w:rFonts w:ascii="Times New Roman" w:hAnsi="Times New Roman" w:cs="Times New Roman"/>
+                <w:color w:val="000000"/>
+              </w:rPr>
+            </w:pPr>
           </w:p>
         </w:tc>
         <w:tc>
@@ -3457,7 +3584,7 @@
           </w:tcPr>
           <w:p>
             <w:r>
-              <w:t>Automated Detection Of Ischemi</w:t>
+              <w:t>Fake Social Media Profile</w:t>
             </w:r>
           </w:p>
         </w:tc>
@@ -3467,7 +3594,7 @@
           </w:tcPr>
           <w:p>
             <w:r>
-              <w:t>California State University</w:t>
+              <w:t>ICDPN 2024</w:t>
             </w:r>
           </w:p>
         </w:tc>
@@ -3477,7 +3604,7 @@
           </w:tcPr>
           <w:p>
             <w:r>
-              <w:t>27-12-2024</w:t>
+              <w:t>25-10-2024</w:t>
             </w:r>
           </w:p>
         </w:tc>
@@ -3487,7 +3614,7 @@
           </w:tcPr>
           <w:p>
             <w:r>
-              <w:t>Vijayawada</w:t>
+              <w:t>Czech Republic, Europe</w:t>
             </w:r>
           </w:p>
         </w:tc>
@@ -3519,7 +3646,7 @@
           </w:tcPr>
           <w:p>
             <w:r>
-              <w:t>Managing Digital Debris: Block</w:t>
+              <w:t>"Leveraging Instruction-Based</w:t>
             </w:r>
           </w:p>
         </w:tc>
@@ -3529,7 +3656,7 @@
           </w:tcPr>
           <w:p>
             <w:r>
-              <w:t>VIT Bhopal University</w:t>
+              <w:t>Surya Engineering College, Ero</w:t>
             </w:r>
           </w:p>
         </w:tc>
@@ -3539,7 +3666,7 @@
           </w:tcPr>
           <w:p>
             <w:r>
-              <w:t>29-11-2024</w:t>
+              <w:t>20-01-2025</w:t>
             </w:r>
           </w:p>
         </w:tc>
@@ -3549,7 +3676,7 @@
           </w:tcPr>
           <w:p>
             <w:r>
-              <w:t>Bhopal</w:t>
+              <w:t>Erode</w:t>
             </w:r>
           </w:p>
         </w:tc>
@@ -3581,7 +3708,7 @@
           </w:tcPr>
           <w:p>
             <w:r>
-              <w:t>PREDICTING AND SCHEDULING RAIL</w:t>
+              <w:t>RETAIL STORE SALES ANALYSIS: U</w:t>
             </w:r>
           </w:p>
         </w:tc>
@@ -3591,7 +3718,7 @@
           </w:tcPr>
           <w:p>
             <w:r>
-              <w:t>S. A. Engineering College</w:t>
+              <w:t>Institute of Technology and Bu</w:t>
             </w:r>
           </w:p>
         </w:tc>
@@ -3601,7 +3728,7 @@
           </w:tcPr>
           <w:p>
             <w:r>
-              <w:t>12-12-2024</w:t>
+              <w:t>25-10-2024</w:t>
             </w:r>
           </w:p>
         </w:tc>
@@ -3611,7 +3738,7 @@
           </w:tcPr>
           <w:p>
             <w:r>
-              <w:t>Chennai</w:t>
+              <w:t>Czech Republic, Europe</w:t>
             </w:r>
           </w:p>
         </w:tc>
@@ -3629,192 +3756,6 @@
       <w:tr>
         <w:tc>
           <w:tcPr>
-            <w:tcW w:type="dxa" w:w="632"/>
-          </w:tcPr>
-          <w:p>
-            <w:r>
-              <w:t>4</w:t>
-            </w:r>
-          </w:p>
-        </w:tc>
-        <w:tc>
-          <w:tcPr>
-            <w:tcW w:type="dxa" w:w="2986"/>
-          </w:tcPr>
-          <w:p>
-            <w:r>
-              <w:t>-</w:t>
-            </w:r>
-          </w:p>
-        </w:tc>
-        <w:tc>
-          <w:tcPr>
-            <w:tcW w:type="dxa" w:w="3468"/>
-          </w:tcPr>
-          <w:p>
-            <w:r>
-              <w:t>Vignan Institute of Technology</w:t>
-            </w:r>
-          </w:p>
-        </w:tc>
-        <w:tc>
-          <w:tcPr>
-            <w:tcW w:type="dxa" w:w="3065"/>
-          </w:tcPr>
-          <w:p>
-            <w:r>
-              <w:t>30-08-2024</w:t>
-            </w:r>
-          </w:p>
-        </w:tc>
-        <w:tc>
-          <w:tcPr>
-            <w:tcW w:type="dxa" w:w="3162"/>
-          </w:tcPr>
-          <w:p>
-            <w:r>
-              <w:t>Hyderabad</w:t>
-            </w:r>
-          </w:p>
-        </w:tc>
-        <w:tc>
-          <w:tcPr>
-            <w:tcW w:type="dxa" w:w="2462"/>
-          </w:tcPr>
-          <w:p>
-            <w:r>
-              <w:t>Attended</w:t>
-            </w:r>
-          </w:p>
-        </w:tc>
-      </w:tr>
-      <w:tr>
-        <w:tc>
-          <w:tcPr>
-            <w:tcW w:type="dxa" w:w="632"/>
-          </w:tcPr>
-          <w:p>
-            <w:r>
-              <w:t>5</w:t>
-            </w:r>
-          </w:p>
-        </w:tc>
-        <w:tc>
-          <w:tcPr>
-            <w:tcW w:type="dxa" w:w="2986"/>
-          </w:tcPr>
-          <w:p>
-            <w:r>
-              <w:t>-</w:t>
-            </w:r>
-          </w:p>
-        </w:tc>
-        <w:tc>
-          <w:tcPr>
-            <w:tcW w:type="dxa" w:w="3468"/>
-          </w:tcPr>
-          <w:p>
-            <w:r>
-              <w:t>M LR Institute of Technology</w:t>
-            </w:r>
-          </w:p>
-        </w:tc>
-        <w:tc>
-          <w:tcPr>
-            <w:tcW w:type="dxa" w:w="3065"/>
-          </w:tcPr>
-          <w:p>
-            <w:r>
-              <w:t>13-09-2024</w:t>
-            </w:r>
-          </w:p>
-        </w:tc>
-        <w:tc>
-          <w:tcPr>
-            <w:tcW w:type="dxa" w:w="3162"/>
-          </w:tcPr>
-          <w:p>
-            <w:r>
-              <w:t>Hyderabad</w:t>
-            </w:r>
-          </w:p>
-        </w:tc>
-        <w:tc>
-          <w:tcPr>
-            <w:tcW w:type="dxa" w:w="2462"/>
-          </w:tcPr>
-          <w:p>
-            <w:r>
-              <w:t>Attended</w:t>
-            </w:r>
-          </w:p>
-        </w:tc>
-      </w:tr>
-      <w:tr>
-        <w:tc>
-          <w:tcPr>
-            <w:tcW w:type="dxa" w:w="632"/>
-          </w:tcPr>
-          <w:p>
-            <w:r>
-              <w:t>6</w:t>
-            </w:r>
-          </w:p>
-        </w:tc>
-        <w:tc>
-          <w:tcPr>
-            <w:tcW w:type="dxa" w:w="2986"/>
-          </w:tcPr>
-          <w:p>
-            <w:r>
-              <w:t>-</w:t>
-            </w:r>
-          </w:p>
-        </w:tc>
-        <w:tc>
-          <w:tcPr>
-            <w:tcW w:type="dxa" w:w="3468"/>
-          </w:tcPr>
-          <w:p>
-            <w:r>
-              <w:t>Pokhara University</w:t>
-            </w:r>
-          </w:p>
-        </w:tc>
-        <w:tc>
-          <w:tcPr>
-            <w:tcW w:type="dxa" w:w="3065"/>
-          </w:tcPr>
-          <w:p>
-            <w:r>
-              <w:t>15-10-2024</w:t>
-            </w:r>
-          </w:p>
-        </w:tc>
-        <w:tc>
-          <w:tcPr>
-            <w:tcW w:type="dxa" w:w="3162"/>
-          </w:tcPr>
-          <w:p>
-            <w:r>
-              <w:t>Nepal</w:t>
-            </w:r>
-          </w:p>
-        </w:tc>
-        <w:tc>
-          <w:tcPr>
-            <w:tcW w:type="dxa" w:w="2462"/>
-          </w:tcPr>
-          <w:p>
-            <w:r>
-              <w:t>Attended</w:t>
-            </w:r>
-          </w:p>
-        </w:tc>
-      </w:tr>
-      <w:tr>
-        <w:tc>
-          <w:tcPr>
             <w:tcW w:type="dxa" w:w="13313"/>
             <w:gridSpan w:val="5"/>
           </w:tcPr>
@@ -3833,7 +3774,7 @@
           </w:tcPr>
           <w:p>
             <w:r>
-              <w:t>12</w:t>
+              <w:t>6</w:t>
             </w:r>
           </w:p>
         </w:tc>
@@ -3873,74 +3814,8 @@
             <w:gridSpan w:val="6"/>
           </w:tcPr>
           <w:p>
-            <w:pPr>
-              <w:pBdr>
-                <w:top w:val="nil"/>
-                <w:left w:val="nil"/>
-                <w:bottom w:val="nil"/>
-                <w:right w:val="nil"/>
-                <w:between w:val="nil"/>
-              </w:pBdr>
-              <w:spacing w:after="0" w:line="240" w:lineRule="auto"/>
-              <w:jc w:val="both"/>
-              <w:rPr>
-                <w:rFonts w:ascii="Times New Roman" w:hAnsi="Times New Roman" w:cs="Times New Roman"/>
-                <w:color w:val="000000"/>
-              </w:rPr>
-            </w:pPr>
-            <w:r>
-              <w:rPr>
-                <w:rFonts w:ascii="Times New Roman" w:hAnsi="Times New Roman" w:cs="Times New Roman"/>
-                <w:b/>
-                <w:bCs/>
-                <w:color w:val="0000FF"/>
-              </w:rPr>
-              <w:t>2.5</w:t>
-            </w:r>
-            <w:r>
-              <w:rPr>
-                <w:rFonts w:ascii="Times New Roman" w:hAnsi="Times New Roman" w:cs="Times New Roman"/>
-                <w:b/>
-                <w:bCs/>
-                <w:color w:val="0000FF"/>
-              </w:rPr>
-              <w:t xml:space="preserve">. </w:t>
-            </w:r>
-            <w:r>
-              <w:rPr>
-                <w:rFonts w:ascii="Times New Roman" w:hAnsi="Times New Roman" w:cs="Times New Roman"/>
-                <w:b/>
-                <w:bCs/>
-                <w:color w:val="0000FF"/>
-              </w:rPr>
-              <w:t>Conference</w:t>
-            </w:r>
-            <w:r>
-              <w:rPr>
-                <w:rFonts w:ascii="Times New Roman" w:hAnsi="Times New Roman" w:cs="Times New Roman"/>
-                <w:b/>
-                <w:bCs/>
-                <w:color w:val="0000FF"/>
-              </w:rPr>
-              <w:t xml:space="preserve"> Paper Publication</w:t>
-            </w:r>
-            <w:r>
-              <w:rPr>
-                <w:rFonts w:ascii="Times New Roman" w:hAnsi="Times New Roman" w:cs="Times New Roman"/>
-                <w:b/>
-                <w:bCs/>
-                <w:color w:val="0000FF"/>
-              </w:rPr>
-              <w:t xml:space="preserve"> </w:t>
-            </w:r>
-            <w:r>
-              <w:rPr>
-                <w:rFonts w:ascii="Times New Roman" w:hAnsi="Times New Roman" w:cs="Times New Roman"/>
-                <w:b/>
-                <w:bCs/>
-                <w:color w:val="0000FF"/>
-              </w:rPr>
-              <w:t>(India)</w:t>
+            <w:r>
+              <w:t>0</w:t>
             </w:r>
           </w:p>
         </w:tc>
@@ -4333,6 +4208,28 @@
                 <w:szCs w:val="20"/>
               </w:rPr>
             </w:pPr>
+          </w:p>
+        </w:tc>
+      </w:tr>
+      <w:tr>
+        <w:tc>
+          <w:tcPr>
+            <w:tcW w:type="dxa" w:w="13313"/>
+            <w:gridSpan w:val="5"/>
+          </w:tcPr>
+          <w:p/>
+        </w:tc>
+        <w:tc>
+          <w:tcPr>
+            <w:tcW w:type="dxa" w:w="2462"/>
+          </w:tcPr>
+          <w:p>
+            <w:pPr>
+              <w:jc w:val="right"/>
+            </w:pPr>
+            <w:r>
+              <w:t>Total score</w:t>
+            </w:r>
           </w:p>
         </w:tc>
       </w:tr>
@@ -5075,19 +4972,7 @@
             <w:tcW w:w="632" w:type="dxa"/>
           </w:tcPr>
           <w:p>
-            <w:pPr>
-              <w:spacing w:after="0" w:line="360" w:lineRule="auto"/>
-              <w:jc w:val="both"/>
-              <w:rPr>
-                <w:rFonts w:ascii="Times New Roman" w:hAnsi="Times New Roman" w:cs="Times New Roman"/>
-                <w:b/>
-              </w:rPr>
-            </w:pPr>
-            <w:r>
-              <w:rPr>
-                <w:rFonts w:ascii="Times New Roman" w:hAnsi="Times New Roman" w:cs="Times New Roman"/>
-                <w:b/>
-              </w:rPr>
+            <w:r>
               <w:t>1</w:t>
             </w:r>
           </w:p>
@@ -5097,15 +4982,9 @@
             <w:tcW w:w="3592" w:type="dxa"/>
           </w:tcPr>
           <w:p>
-            <w:pPr>
-              <w:spacing w:after="0" w:line="360" w:lineRule="auto"/>
-              <w:jc w:val="both"/>
-              <w:rPr>
-                <w:rFonts w:ascii="Times New Roman" w:hAnsi="Times New Roman" w:cs="Times New Roman"/>
-                <w:b/>
-                <w:color w:val="0000FF"/>
-              </w:rPr>
-            </w:pPr>
+            <w:r>
+              <w:t>Keren Lois Daniel</w:t>
+            </w:r>
           </w:p>
         </w:tc>
         <w:tc>
@@ -5113,15 +4992,9 @@
             <w:tcW w:w="2418" w:type="dxa"/>
           </w:tcPr>
           <w:p>
-            <w:pPr>
-              <w:spacing w:after="0" w:line="360" w:lineRule="auto"/>
-              <w:jc w:val="both"/>
-              <w:rPr>
-                <w:rFonts w:ascii="Times New Roman" w:hAnsi="Times New Roman" w:cs="Times New Roman"/>
-                <w:b/>
-                <w:color w:val="0000FF"/>
-              </w:rPr>
-            </w:pPr>
+            <w:r>
+              <w:t>Aqua Sense for Agricultural Sector</w:t>
+            </w:r>
           </w:p>
         </w:tc>
         <w:tc>
@@ -5129,15 +5002,9 @@
             <w:tcW w:w="1818" w:type="dxa"/>
           </w:tcPr>
           <w:p>
-            <w:pPr>
-              <w:spacing w:after="0" w:line="360" w:lineRule="auto"/>
-              <w:jc w:val="both"/>
-              <w:rPr>
-                <w:rFonts w:ascii="Times New Roman" w:hAnsi="Times New Roman" w:cs="Times New Roman"/>
-                <w:b/>
-                <w:color w:val="0000FF"/>
-              </w:rPr>
-            </w:pPr>
+            <w:r>
+              <w:t>-</w:t>
+            </w:r>
           </w:p>
         </w:tc>
         <w:tc>
@@ -5145,15 +5012,9 @@
             <w:tcW w:w="2160" w:type="dxa"/>
           </w:tcPr>
           <w:p>
-            <w:pPr>
-              <w:spacing w:after="0" w:line="360" w:lineRule="auto"/>
-              <w:jc w:val="both"/>
-              <w:rPr>
-                <w:rFonts w:ascii="Times New Roman" w:hAnsi="Times New Roman" w:cs="Times New Roman"/>
-                <w:b/>
-                <w:color w:val="0000FF"/>
-              </w:rPr>
-            </w:pPr>
+            <w:r>
+              <w:t>TNSCT</w:t>
+            </w:r>
           </w:p>
         </w:tc>
         <w:tc>
@@ -5161,15 +5022,9 @@
             <w:tcW w:w="2188" w:type="dxa"/>
           </w:tcPr>
           <w:p>
-            <w:pPr>
-              <w:spacing w:after="0" w:line="360" w:lineRule="auto"/>
-              <w:jc w:val="both"/>
-              <w:rPr>
-                <w:rFonts w:ascii="Times New Roman" w:hAnsi="Times New Roman" w:cs="Times New Roman"/>
-                <w:b/>
-                <w:color w:val="0000FF"/>
-              </w:rPr>
-            </w:pPr>
+            <w:r>
+              <w:t>500000</w:t>
+            </w:r>
           </w:p>
         </w:tc>
         <w:tc>
@@ -5177,15 +5032,35 @@
             <w:tcW w:w="2967" w:type="dxa"/>
           </w:tcPr>
           <w:p>
-            <w:pPr>
-              <w:spacing w:after="0" w:line="360" w:lineRule="auto"/>
-              <w:jc w:val="both"/>
-              <w:rPr>
-                <w:rFonts w:ascii="Times New Roman" w:hAnsi="Times New Roman" w:cs="Times New Roman"/>
-                <w:b/>
-                <w:color w:val="0000FF"/>
-              </w:rPr>
-            </w:pPr>
+            <w:r>
+              <w:t>23-11-2024</w:t>
+            </w:r>
+          </w:p>
+        </w:tc>
+      </w:tr>
+      <w:tr>
+        <w:tc>
+          <w:tcPr>
+            <w:tcW w:type="dxa" w:w="12808"/>
+            <w:gridSpan w:val="6"/>
+          </w:tcPr>
+          <w:p>
+            <w:pPr>
+              <w:jc w:val="right"/>
+            </w:pPr>
+            <w:r>
+              <w:t>Total score</w:t>
+            </w:r>
+          </w:p>
+        </w:tc>
+        <w:tc>
+          <w:tcPr>
+            <w:tcW w:type="dxa" w:w="2967"/>
+          </w:tcPr>
+          <w:p>
+            <w:r>
+              <w:t>10</w:t>
+            </w:r>
           </w:p>
         </w:tc>
       </w:tr>
@@ -6397,7 +6272,7 @@
         <w:jc w:val="right"/>
       </w:pPr>
       <w:r>
-        <w:t>Total research score: 12</w:t>
+        <w:t>Total research score: 16</w:t>
       </w:r>
     </w:p>
     <w:tbl>
@@ -7299,21 +7174,9 @@
             <w:tcW w:w="632" w:type="dxa"/>
           </w:tcPr>
           <w:p>
-            <w:pPr>
-              <w:pBdr>
-                <w:top w:val="nil"/>
-                <w:left w:val="nil"/>
-                <w:bottom w:val="nil"/>
-                <w:right w:val="nil"/>
-                <w:between w:val="nil"/>
-              </w:pBdr>
-              <w:spacing w:after="0" w:line="240" w:lineRule="auto"/>
-              <w:jc w:val="both"/>
-              <w:rPr>
-                <w:rFonts w:ascii="Times New Roman" w:hAnsi="Times New Roman" w:cs="Times New Roman"/>
-                <w:color w:val="000000"/>
-              </w:rPr>
-            </w:pPr>
+            <w:r>
+              <w:t>1</w:t>
+            </w:r>
           </w:p>
         </w:tc>
         <w:tc>
@@ -7321,21 +7184,9 @@
             <w:tcW w:w="2915" w:type="dxa"/>
           </w:tcPr>
           <w:p>
-            <w:pPr>
-              <w:pBdr>
-                <w:top w:val="nil"/>
-                <w:left w:val="nil"/>
-                <w:bottom w:val="nil"/>
-                <w:right w:val="nil"/>
-                <w:between w:val="nil"/>
-              </w:pBdr>
-              <w:spacing w:after="0" w:line="240" w:lineRule="auto"/>
-              <w:jc w:val="both"/>
-              <w:rPr>
-                <w:rFonts w:ascii="Times New Roman" w:hAnsi="Times New Roman" w:cs="Times New Roman"/>
-                <w:color w:val="000000"/>
-              </w:rPr>
-            </w:pPr>
+            <w:r>
+              <w:t>-</w:t>
+            </w:r>
           </w:p>
         </w:tc>
         <w:tc>
@@ -7343,21 +7194,9 @@
             <w:tcW w:w="3095" w:type="dxa"/>
           </w:tcPr>
           <w:p>
-            <w:pPr>
-              <w:pBdr>
-                <w:top w:val="nil"/>
-                <w:left w:val="nil"/>
-                <w:bottom w:val="nil"/>
-                <w:right w:val="nil"/>
-                <w:between w:val="nil"/>
-              </w:pBdr>
-              <w:spacing w:after="0" w:line="240" w:lineRule="auto"/>
-              <w:jc w:val="both"/>
-              <w:rPr>
-                <w:rFonts w:ascii="Times New Roman" w:hAnsi="Times New Roman" w:cs="Times New Roman"/>
-                <w:color w:val="000000"/>
-              </w:rPr>
-            </w:pPr>
+            <w:r>
+              <w:t>17-03-2025 to 01-04-2025</w:t>
+            </w:r>
           </w:p>
         </w:tc>
         <w:tc>
@@ -7365,21 +7204,9 @@
             <w:tcW w:w="5030" w:type="dxa"/>
           </w:tcPr>
           <w:p>
-            <w:pPr>
-              <w:pBdr>
-                <w:top w:val="nil"/>
-                <w:left w:val="nil"/>
-                <w:bottom w:val="nil"/>
-                <w:right w:val="nil"/>
-                <w:between w:val="nil"/>
-              </w:pBdr>
-              <w:spacing w:after="0" w:line="240" w:lineRule="auto"/>
-              <w:jc w:val="both"/>
-              <w:rPr>
-                <w:rFonts w:ascii="Times New Roman" w:hAnsi="Times New Roman" w:cs="Times New Roman"/>
-                <w:color w:val="000000"/>
-              </w:rPr>
-            </w:pPr>
+            <w:r>
+              <w:t>-</w:t>
+            </w:r>
           </w:p>
         </w:tc>
         <w:tc>
@@ -7387,21 +7214,35 @@
             <w:tcW w:w="4103" w:type="dxa"/>
           </w:tcPr>
           <w:p>
-            <w:pPr>
-              <w:pBdr>
-                <w:top w:val="nil"/>
-                <w:left w:val="nil"/>
-                <w:bottom w:val="nil"/>
-                <w:right w:val="nil"/>
-                <w:between w:val="nil"/>
-              </w:pBdr>
-              <w:spacing w:after="0" w:line="240" w:lineRule="auto"/>
-              <w:jc w:val="both"/>
-              <w:rPr>
-                <w:rFonts w:ascii="Times New Roman" w:hAnsi="Times New Roman" w:cs="Times New Roman"/>
-                <w:color w:val="000000"/>
-              </w:rPr>
-            </w:pPr>
+            <w:r>
+              <w:t>-</w:t>
+            </w:r>
+          </w:p>
+        </w:tc>
+      </w:tr>
+      <w:tr>
+        <w:tc>
+          <w:tcPr>
+            <w:tcW w:type="dxa" w:w="11672"/>
+            <w:gridSpan w:val="4"/>
+          </w:tcPr>
+          <w:p>
+            <w:pPr>
+              <w:jc w:val="right"/>
+            </w:pPr>
+            <w:r>
+              <w:t>Total score</w:t>
+            </w:r>
+          </w:p>
+        </w:tc>
+        <w:tc>
+          <w:tcPr>
+            <w:tcW w:type="dxa" w:w="4103"/>
+          </w:tcPr>
+          <w:p>
+            <w:r>
+              <w:t>3</w:t>
+            </w:r>
           </w:p>
         </w:tc>
       </w:tr>
@@ -7870,21 +7711,9 @@
             <w:tcW w:w="632" w:type="dxa"/>
           </w:tcPr>
           <w:p>
-            <w:pPr>
-              <w:pBdr>
-                <w:top w:val="nil"/>
-                <w:left w:val="nil"/>
-                <w:bottom w:val="nil"/>
-                <w:right w:val="nil"/>
-                <w:between w:val="nil"/>
-              </w:pBdr>
-              <w:spacing w:after="0" w:line="240" w:lineRule="auto"/>
-              <w:jc w:val="both"/>
-              <w:rPr>
-                <w:rFonts w:ascii="Times New Roman" w:hAnsi="Times New Roman" w:cs="Times New Roman"/>
-                <w:color w:val="000000"/>
-              </w:rPr>
-            </w:pPr>
+            <w:r>
+              <w:t>1</w:t>
+            </w:r>
           </w:p>
         </w:tc>
         <w:tc>
@@ -7892,21 +7721,9 @@
             <w:tcW w:w="3598" w:type="dxa"/>
           </w:tcPr>
           <w:p>
-            <w:pPr>
-              <w:pBdr>
-                <w:top w:val="nil"/>
-                <w:left w:val="nil"/>
-                <w:bottom w:val="nil"/>
-                <w:right w:val="nil"/>
-                <w:between w:val="nil"/>
-              </w:pBdr>
-              <w:spacing w:after="0" w:line="240" w:lineRule="auto"/>
-              <w:jc w:val="both"/>
-              <w:rPr>
-                <w:rFonts w:ascii="Times New Roman" w:hAnsi="Times New Roman" w:cs="Times New Roman"/>
-                <w:color w:val="000000"/>
-              </w:rPr>
-            </w:pPr>
+            <w:r>
+              <w:t>Deep Learning in AI</w:t>
+            </w:r>
           </w:p>
         </w:tc>
         <w:tc>
@@ -7914,21 +7731,9 @@
             <w:tcW w:w="1890" w:type="dxa"/>
           </w:tcPr>
           <w:p>
-            <w:pPr>
-              <w:pBdr>
-                <w:top w:val="nil"/>
-                <w:left w:val="nil"/>
-                <w:bottom w:val="nil"/>
-                <w:right w:val="nil"/>
-                <w:between w:val="nil"/>
-              </w:pBdr>
-              <w:spacing w:after="0" w:line="240" w:lineRule="auto"/>
-              <w:jc w:val="both"/>
-              <w:rPr>
-                <w:rFonts w:ascii="Times New Roman" w:hAnsi="Times New Roman" w:cs="Times New Roman"/>
-                <w:color w:val="000000"/>
-              </w:rPr>
-            </w:pPr>
+            <w:r>
+              <w:t>Coursera</w:t>
+            </w:r>
           </w:p>
         </w:tc>
         <w:tc>
@@ -7936,21 +7741,9 @@
             <w:tcW w:w="4680" w:type="dxa"/>
           </w:tcPr>
           <w:p>
-            <w:pPr>
-              <w:pBdr>
-                <w:top w:val="nil"/>
-                <w:left w:val="nil"/>
-                <w:bottom w:val="nil"/>
-                <w:right w:val="nil"/>
-                <w:between w:val="nil"/>
-              </w:pBdr>
-              <w:spacing w:after="0" w:line="240" w:lineRule="auto"/>
-              <w:jc w:val="both"/>
-              <w:rPr>
-                <w:rFonts w:ascii="Times New Roman" w:hAnsi="Times New Roman" w:cs="Times New Roman"/>
-                <w:color w:val="000000"/>
-              </w:rPr>
-            </w:pPr>
+            <w:r>
+              <w:t>10-05-2024 to 21-05-2024</w:t>
+            </w:r>
           </w:p>
         </w:tc>
         <w:tc>
@@ -7958,21 +7751,9 @@
             <w:tcW w:w="2070" w:type="dxa"/>
           </w:tcPr>
           <w:p>
-            <w:pPr>
-              <w:pBdr>
-                <w:top w:val="nil"/>
-                <w:left w:val="nil"/>
-                <w:bottom w:val="nil"/>
-                <w:right w:val="nil"/>
-                <w:between w:val="nil"/>
-              </w:pBdr>
-              <w:spacing w:after="0" w:line="240" w:lineRule="auto"/>
-              <w:jc w:val="both"/>
-              <w:rPr>
-                <w:rFonts w:ascii="Times New Roman" w:hAnsi="Times New Roman" w:cs="Times New Roman"/>
-                <w:color w:val="000000"/>
-              </w:rPr>
-            </w:pPr>
+            <w:r>
+              <w:t>12</w:t>
+            </w:r>
           </w:p>
         </w:tc>
         <w:tc>
@@ -7980,22 +7761,97 @@
             <w:tcW w:w="2905" w:type="dxa"/>
           </w:tcPr>
           <w:p>
-            <w:pPr>
-              <w:pBdr>
-                <w:top w:val="nil"/>
-                <w:left w:val="nil"/>
-                <w:bottom w:val="nil"/>
-                <w:right w:val="nil"/>
-                <w:between w:val="nil"/>
-              </w:pBdr>
-              <w:spacing w:after="0" w:line="240" w:lineRule="auto"/>
-              <w:jc w:val="both"/>
-              <w:rPr>
-                <w:rFonts w:ascii="Times New Roman" w:hAnsi="Times New Roman" w:cs="Times New Roman"/>
-                <w:b/>
-                <w:color w:val="000000"/>
-              </w:rPr>
-            </w:pPr>
+            <w:r>
+              <w:t>-</w:t>
+            </w:r>
+          </w:p>
+        </w:tc>
+      </w:tr>
+      <w:tr>
+        <w:tc>
+          <w:tcPr>
+            <w:tcW w:type="dxa" w:w="632"/>
+          </w:tcPr>
+          <w:p>
+            <w:r>
+              <w:t>2</w:t>
+            </w:r>
+          </w:p>
+        </w:tc>
+        <w:tc>
+          <w:tcPr>
+            <w:tcW w:type="dxa" w:w="3598"/>
+          </w:tcPr>
+          <w:p>
+            <w:r>
+              <w:t>Turn Ethical Frameworks into Actionable Steps</w:t>
+            </w:r>
+          </w:p>
+        </w:tc>
+        <w:tc>
+          <w:tcPr>
+            <w:tcW w:type="dxa" w:w="1890"/>
+          </w:tcPr>
+          <w:p>
+            <w:r>
+              <w:t>Coursera</w:t>
+            </w:r>
+          </w:p>
+        </w:tc>
+        <w:tc>
+          <w:tcPr>
+            <w:tcW w:type="dxa" w:w="4680"/>
+          </w:tcPr>
+          <w:p>
+            <w:r>
+              <w:t>01-10-2024 to 25-10-2024</w:t>
+            </w:r>
+          </w:p>
+        </w:tc>
+        <w:tc>
+          <w:tcPr>
+            <w:tcW w:type="dxa" w:w="2070"/>
+          </w:tcPr>
+          <w:p>
+            <w:r>
+              <w:t>25</w:t>
+            </w:r>
+          </w:p>
+        </w:tc>
+        <w:tc>
+          <w:tcPr>
+            <w:tcW w:type="dxa" w:w="2905"/>
+          </w:tcPr>
+          <w:p>
+            <w:r>
+              <w:t>-</w:t>
+            </w:r>
+          </w:p>
+        </w:tc>
+      </w:tr>
+      <w:tr>
+        <w:tc>
+          <w:tcPr>
+            <w:tcW w:type="dxa" w:w="12870"/>
+            <w:gridSpan w:val="5"/>
+          </w:tcPr>
+          <w:p>
+            <w:pPr>
+              <w:jc w:val="right"/>
+            </w:pPr>
+            <w:r>
+              <w:t>Total score</w:t>
+            </w:r>
+          </w:p>
+        </w:tc>
+        <w:tc>
+          <w:tcPr>
+            <w:tcW w:type="dxa" w:w="2905"/>
+          </w:tcPr>
+          <w:p>
+            <w:r>
+              <w:t>4</w:t>
+            </w:r>
           </w:p>
         </w:tc>
       </w:tr>
@@ -10022,25 +9878,7 @@
             <w:tcW w:w="939" w:type="dxa"/>
           </w:tcPr>
           <w:p>
-            <w:pPr>
-              <w:pBdr>
-                <w:top w:val="nil"/>
-                <w:left w:val="nil"/>
-                <w:bottom w:val="nil"/>
-                <w:right w:val="nil"/>
-                <w:between w:val="nil"/>
-              </w:pBdr>
-              <w:jc w:val="both"/>
-              <w:rPr>
-                <w:rFonts w:ascii="Times New Roman" w:hAnsi="Times New Roman" w:cs="Times New Roman"/>
-                <w:color w:val="000000"/>
-              </w:rPr>
-            </w:pPr>
-            <w:r>
-              <w:rPr>
-                <w:rFonts w:ascii="Times New Roman" w:hAnsi="Times New Roman" w:cs="Times New Roman"/>
-                <w:color w:val="000000"/>
-              </w:rPr>
+            <w:r>
               <w:t>1</w:t>
             </w:r>
           </w:p>
@@ -10050,21 +9888,9 @@
             <w:tcW w:w="3053" w:type="dxa"/>
           </w:tcPr>
           <w:p>
-            <w:pPr>
-              <w:pBdr>
-                <w:top w:val="nil"/>
-                <w:left w:val="nil"/>
-                <w:bottom w:val="nil"/>
-                <w:right w:val="nil"/>
-                <w:between w:val="nil"/>
-              </w:pBdr>
-              <w:jc w:val="both"/>
-              <w:rPr>
-                <w:rFonts w:ascii="Times New Roman" w:hAnsi="Times New Roman" w:cs="Times New Roman"/>
-                <w:b/>
-                <w:color w:val="000000"/>
-              </w:rPr>
-            </w:pPr>
+            <w:r>
+              <w:t>Krishna Prasad Kurra,</w:t>
+            </w:r>
           </w:p>
         </w:tc>
         <w:tc>
@@ -10072,20 +9898,9 @@
             <w:tcW w:w="2650" w:type="dxa"/>
           </w:tcPr>
           <w:p>
-            <w:pPr>
-              <w:pBdr>
-                <w:top w:val="nil"/>
-                <w:left w:val="nil"/>
-                <w:bottom w:val="nil"/>
-                <w:right w:val="nil"/>
-                <w:between w:val="nil"/>
-              </w:pBdr>
-              <w:jc w:val="both"/>
-              <w:rPr>
-                <w:rFonts w:ascii="Times New Roman" w:hAnsi="Times New Roman" w:cs="Times New Roman"/>
-                <w:b/>
-              </w:rPr>
-            </w:pPr>
+            <w:r>
+              <w:t>Coimbatore</w:t>
+            </w:r>
           </w:p>
         </w:tc>
         <w:tc>
@@ -10093,21 +9908,9 @@
             <w:tcW w:w="2629" w:type="dxa"/>
           </w:tcPr>
           <w:p>
-            <w:pPr>
-              <w:pBdr>
-                <w:top w:val="nil"/>
-                <w:left w:val="nil"/>
-                <w:bottom w:val="nil"/>
-                <w:right w:val="nil"/>
-                <w:between w:val="nil"/>
-              </w:pBdr>
-              <w:jc w:val="both"/>
-              <w:rPr>
-                <w:rFonts w:ascii="Times New Roman" w:hAnsi="Times New Roman" w:cs="Times New Roman"/>
-                <w:b/>
-                <w:color w:val="000000"/>
-              </w:rPr>
-            </w:pPr>
+            <w:r>
+              <w:t>Igniting your Imagination</w:t>
+            </w:r>
           </w:p>
         </w:tc>
         <w:tc>
@@ -10115,22 +9918,9 @@
             <w:tcW w:w="1536" w:type="dxa"/>
           </w:tcPr>
           <w:p>
-            <w:pPr>
-              <w:pBdr>
-                <w:top w:val="nil"/>
-                <w:left w:val="nil"/>
-                <w:bottom w:val="nil"/>
-                <w:right w:val="nil"/>
-                <w:between w:val="nil"/>
-              </w:pBdr>
-              <w:spacing w:after="0" w:line="240" w:lineRule="auto"/>
-              <w:jc w:val="both"/>
-              <w:rPr>
-                <w:rFonts w:ascii="Times New Roman" w:hAnsi="Times New Roman" w:cs="Times New Roman"/>
-                <w:b/>
-                <w:color w:val="000000"/>
-              </w:rPr>
-            </w:pPr>
+            <w:r>
+              <w:t>25-05-2024 to 25-05-2024</w:t>
+            </w:r>
           </w:p>
         </w:tc>
         <w:tc>
@@ -10138,21 +9928,9 @@
             <w:tcW w:w="3843" w:type="dxa"/>
           </w:tcPr>
           <w:p>
-            <w:pPr>
-              <w:pBdr>
-                <w:top w:val="nil"/>
-                <w:left w:val="nil"/>
-                <w:bottom w:val="nil"/>
-                <w:right w:val="nil"/>
-                <w:between w:val="nil"/>
-              </w:pBdr>
-              <w:jc w:val="both"/>
-              <w:rPr>
-                <w:rFonts w:ascii="Times New Roman" w:hAnsi="Times New Roman" w:cs="Times New Roman"/>
-                <w:b/>
-                <w:color w:val="000000"/>
-              </w:rPr>
-            </w:pPr>
+            <w:r>
+              <w:t>Igniting your Imagination with Innovative Solutions for a Startup”</w:t>
+            </w:r>
           </w:p>
         </w:tc>
         <w:tc>
@@ -10160,21 +9938,107 @@
             <w:tcW w:w="1125" w:type="dxa"/>
           </w:tcPr>
           <w:p>
-            <w:pPr>
-              <w:pBdr>
-                <w:top w:val="nil"/>
-                <w:left w:val="nil"/>
-                <w:bottom w:val="nil"/>
-                <w:right w:val="nil"/>
-                <w:between w:val="nil"/>
-              </w:pBdr>
-              <w:jc w:val="both"/>
-              <w:rPr>
-                <w:rFonts w:ascii="Times New Roman" w:hAnsi="Times New Roman" w:cs="Times New Roman"/>
-                <w:b/>
-                <w:color w:val="000000"/>
-              </w:rPr>
-            </w:pPr>
+            <w:r>
+              <w:t>-</w:t>
+            </w:r>
+          </w:p>
+        </w:tc>
+      </w:tr>
+      <w:tr>
+        <w:tc>
+          <w:tcPr>
+            <w:tcW w:type="dxa" w:w="939"/>
+          </w:tcPr>
+          <w:p>
+            <w:r>
+              <w:t>2</w:t>
+            </w:r>
+          </w:p>
+        </w:tc>
+        <w:tc>
+          <w:tcPr>
+            <w:tcW w:type="dxa" w:w="3053"/>
+          </w:tcPr>
+          <w:p>
+            <w:r>
+              <w:t>Mr. Allen Benjamin</w:t>
+            </w:r>
+          </w:p>
+        </w:tc>
+        <w:tc>
+          <w:tcPr>
+            <w:tcW w:type="dxa" w:w="2650"/>
+          </w:tcPr>
+          <w:p>
+            <w:r>
+              <w:t>Chennai</w:t>
+            </w:r>
+          </w:p>
+        </w:tc>
+        <w:tc>
+          <w:tcPr>
+            <w:tcW w:type="dxa" w:w="2629"/>
+          </w:tcPr>
+          <w:p>
+            <w:r>
+              <w:t>Bridging Beliefs</w:t>
+            </w:r>
+          </w:p>
+        </w:tc>
+        <w:tc>
+          <w:tcPr>
+            <w:tcW w:type="dxa" w:w="1536"/>
+          </w:tcPr>
+          <w:p>
+            <w:r>
+              <w:t>17-10-2024 to 17-10-2024</w:t>
+            </w:r>
+          </w:p>
+        </w:tc>
+        <w:tc>
+          <w:tcPr>
+            <w:tcW w:type="dxa" w:w="3843"/>
+          </w:tcPr>
+          <w:p>
+            <w:r>
+              <w:t>Bridging Beliefs: The Intersection of Faith and Technology</w:t>
+            </w:r>
+          </w:p>
+        </w:tc>
+        <w:tc>
+          <w:tcPr>
+            <w:tcW w:type="dxa" w:w="1125"/>
+          </w:tcPr>
+          <w:p>
+            <w:r>
+              <w:t>-</w:t>
+            </w:r>
+          </w:p>
+        </w:tc>
+      </w:tr>
+      <w:tr>
+        <w:tc>
+          <w:tcPr>
+            <w:tcW w:type="dxa" w:w="14650"/>
+            <w:gridSpan w:val="6"/>
+          </w:tcPr>
+          <w:p>
+            <w:pPr>
+              <w:jc w:val="right"/>
+            </w:pPr>
+            <w:r>
+              <w:t>Total score</w:t>
+            </w:r>
+          </w:p>
+        </w:tc>
+        <w:tc>
+          <w:tcPr>
+            <w:tcW w:type="dxa" w:w="1125"/>
+          </w:tcPr>
+          <w:p>
+            <w:r>
+              <w:t>2</w:t>
+            </w:r>
           </w:p>
         </w:tc>
       </w:tr>
@@ -10185,7 +10049,7 @@
         <w:jc w:val="right"/>
       </w:pPr>
       <w:r>
-        <w:t>Total self-improvement score: 0</w:t>
+        <w:t>Total self-improvement score: 11</w:t>
       </w:r>
     </w:p>
     <w:tbl>
@@ -10586,7 +10450,26 @@
             <w:tcW w:w="948" w:type="dxa"/>
           </w:tcPr>
           <w:p>
-            <w:r>
+            <w:pPr>
+              <w:pBdr>
+                <w:top w:val="nil"/>
+                <w:left w:val="nil"/>
+                <w:bottom w:val="nil"/>
+                <w:right w:val="nil"/>
+                <w:between w:val="nil"/>
+              </w:pBdr>
+              <w:spacing w:after="0" w:line="240" w:lineRule="auto"/>
+              <w:jc w:val="both"/>
+              <w:rPr>
+                <w:rFonts w:ascii="Times New Roman" w:hAnsi="Times New Roman" w:cs="Times New Roman"/>
+                <w:color w:val="000000"/>
+              </w:rPr>
+            </w:pPr>
+            <w:r>
+              <w:rPr>
+                <w:rFonts w:ascii="Times New Roman" w:hAnsi="Times New Roman" w:cs="Times New Roman"/>
+                <w:color w:val="000000"/>
+              </w:rPr>
               <w:t>1</w:t>
             </w:r>
           </w:p>
@@ -10596,9 +10479,22 @@
             <w:tcW w:w="3644" w:type="dxa"/>
           </w:tcPr>
           <w:p>
-            <w:r>
-              <w:t>FSD</w:t>
-            </w:r>
+            <w:pPr>
+              <w:pBdr>
+                <w:top w:val="nil"/>
+                <w:left w:val="nil"/>
+                <w:bottom w:val="nil"/>
+                <w:right w:val="nil"/>
+                <w:between w:val="nil"/>
+              </w:pBdr>
+              <w:spacing w:after="0" w:line="240" w:lineRule="auto"/>
+              <w:jc w:val="both"/>
+              <w:rPr>
+                <w:rFonts w:ascii="Times New Roman" w:hAnsi="Times New Roman" w:cs="Times New Roman"/>
+                <w:b/>
+                <w:color w:val="000000"/>
+              </w:rPr>
+            </w:pPr>
           </w:p>
         </w:tc>
         <w:tc>
@@ -10606,9 +10502,22 @@
             <w:tcW w:w="1914" w:type="dxa"/>
           </w:tcPr>
           <w:p>
-            <w:r>
-              <w:t>2</w:t>
-            </w:r>
+            <w:pPr>
+              <w:pBdr>
+                <w:top w:val="nil"/>
+                <w:left w:val="nil"/>
+                <w:bottom w:val="nil"/>
+                <w:right w:val="nil"/>
+                <w:between w:val="nil"/>
+              </w:pBdr>
+              <w:spacing w:after="0" w:line="240" w:lineRule="auto"/>
+              <w:jc w:val="both"/>
+              <w:rPr>
+                <w:rFonts w:ascii="Times New Roman" w:hAnsi="Times New Roman" w:cs="Times New Roman"/>
+                <w:b/>
+                <w:color w:val="000000"/>
+              </w:rPr>
+            </w:pPr>
           </w:p>
         </w:tc>
         <w:tc>
@@ -10616,9 +10525,22 @@
             <w:tcW w:w="2313" w:type="dxa"/>
           </w:tcPr>
           <w:p>
-            <w:r>
-              <w:t>24 Hrs Hackathon</w:t>
-            </w:r>
+            <w:pPr>
+              <w:pBdr>
+                <w:top w:val="nil"/>
+                <w:left w:val="nil"/>
+                <w:bottom w:val="nil"/>
+                <w:right w:val="nil"/>
+                <w:between w:val="nil"/>
+              </w:pBdr>
+              <w:spacing w:after="0" w:line="240" w:lineRule="auto"/>
+              <w:jc w:val="both"/>
+              <w:rPr>
+                <w:rFonts w:ascii="Times New Roman" w:hAnsi="Times New Roman" w:cs="Times New Roman"/>
+                <w:b/>
+                <w:color w:val="000000"/>
+              </w:rPr>
+            </w:pPr>
           </w:p>
         </w:tc>
         <w:tc>
@@ -10626,9 +10548,22 @@
             <w:tcW w:w="3151" w:type="dxa"/>
           </w:tcPr>
           <w:p>
-            <w:r>
-              <w:t>SRM Institute of Science and T</w:t>
-            </w:r>
+            <w:pPr>
+              <w:pBdr>
+                <w:top w:val="nil"/>
+                <w:left w:val="nil"/>
+                <w:bottom w:val="nil"/>
+                <w:right w:val="nil"/>
+                <w:between w:val="nil"/>
+              </w:pBdr>
+              <w:spacing w:after="0" w:line="240" w:lineRule="auto"/>
+              <w:jc w:val="both"/>
+              <w:rPr>
+                <w:rFonts w:ascii="Times New Roman" w:hAnsi="Times New Roman" w:cs="Times New Roman"/>
+                <w:b/>
+                <w:color w:val="000000"/>
+              </w:rPr>
+            </w:pPr>
           </w:p>
         </w:tc>
         <w:tc>
@@ -10636,9 +10571,22 @@
             <w:tcW w:w="2203" w:type="dxa"/>
           </w:tcPr>
           <w:p>
-            <w:r>
-              <w:t>13-09-2024</w:t>
-            </w:r>
+            <w:pPr>
+              <w:pBdr>
+                <w:top w:val="nil"/>
+                <w:left w:val="nil"/>
+                <w:bottom w:val="nil"/>
+                <w:right w:val="nil"/>
+                <w:between w:val="nil"/>
+              </w:pBdr>
+              <w:spacing w:after="0" w:line="240" w:lineRule="auto"/>
+              <w:jc w:val="both"/>
+              <w:rPr>
+                <w:rFonts w:ascii="Times New Roman" w:hAnsi="Times New Roman" w:cs="Times New Roman"/>
+                <w:b/>
+                <w:color w:val="000000"/>
+              </w:rPr>
+            </w:pPr>
           </w:p>
         </w:tc>
         <w:tc>
@@ -10646,395 +10594,22 @@
             <w:tcW w:w="1602" w:type="dxa"/>
           </w:tcPr>
           <w:p>
-            <w:r>
-              <w:t>Participated</w:t>
-            </w:r>
-          </w:p>
-        </w:tc>
-      </w:tr>
-      <w:tr>
-        <w:tc>
-          <w:tcPr>
-            <w:tcW w:type="dxa" w:w="948"/>
-          </w:tcPr>
-          <w:p>
-            <w:r>
-              <w:t>2</w:t>
-            </w:r>
-          </w:p>
-        </w:tc>
-        <w:tc>
-          <w:tcPr>
-            <w:tcW w:type="dxa" w:w="3644"/>
-          </w:tcPr>
-          <w:p>
-            <w:r>
-              <w:t>FSD</w:t>
-            </w:r>
-          </w:p>
-        </w:tc>
-        <w:tc>
-          <w:tcPr>
-            <w:tcW w:type="dxa" w:w="1914"/>
-          </w:tcPr>
-          <w:p>
-            <w:r>
-              <w:t>2</w:t>
-            </w:r>
-          </w:p>
-        </w:tc>
-        <w:tc>
-          <w:tcPr>
-            <w:tcW w:type="dxa" w:w="2313"/>
-          </w:tcPr>
-          <w:p>
-            <w:r>
-              <w:t>24 Hrs Hackathon</w:t>
-            </w:r>
-          </w:p>
-        </w:tc>
-        <w:tc>
-          <w:tcPr>
-            <w:tcW w:type="dxa" w:w="3151"/>
-          </w:tcPr>
-          <w:p>
-            <w:r>
-              <w:t>SRM Institute of Science and T</w:t>
-            </w:r>
-          </w:p>
-        </w:tc>
-        <w:tc>
-          <w:tcPr>
-            <w:tcW w:type="dxa" w:w="2203"/>
-          </w:tcPr>
-          <w:p>
-            <w:r>
-              <w:t>13-09-2024</w:t>
-            </w:r>
-          </w:p>
-        </w:tc>
-        <w:tc>
-          <w:tcPr>
-            <w:tcW w:type="dxa" w:w="1602"/>
-          </w:tcPr>
-          <w:p>
-            <w:r>
-              <w:t>Participated</w:t>
-            </w:r>
-          </w:p>
-        </w:tc>
-      </w:tr>
-      <w:tr>
-        <w:tc>
-          <w:tcPr>
-            <w:tcW w:type="dxa" w:w="948"/>
-          </w:tcPr>
-          <w:p>
-            <w:r>
-              <w:t>3</w:t>
-            </w:r>
-          </w:p>
-        </w:tc>
-        <w:tc>
-          <w:tcPr>
-            <w:tcW w:type="dxa" w:w="3644"/>
-          </w:tcPr>
-          <w:p>
-            <w:r>
-              <w:t>Chat Captioning Using AI</w:t>
-            </w:r>
-          </w:p>
-        </w:tc>
-        <w:tc>
-          <w:tcPr>
-            <w:tcW w:type="dxa" w:w="1914"/>
-          </w:tcPr>
-          <w:p>
-            <w:r>
-              <w:t>2</w:t>
-            </w:r>
-          </w:p>
-        </w:tc>
-        <w:tc>
-          <w:tcPr>
-            <w:tcW w:type="dxa" w:w="2313"/>
-          </w:tcPr>
-          <w:p>
-            <w:r>
-              <w:t>AI Sparkathon</w:t>
-            </w:r>
-          </w:p>
-        </w:tc>
-        <w:tc>
-          <w:tcPr>
-            <w:tcW w:type="dxa" w:w="3151"/>
-          </w:tcPr>
-          <w:p>
-            <w:r>
-              <w:t>InnoBoon Technologies Pvt Ltd.</w:t>
-            </w:r>
-          </w:p>
-        </w:tc>
-        <w:tc>
-          <w:tcPr>
-            <w:tcW w:type="dxa" w:w="2203"/>
-          </w:tcPr>
-          <w:p>
-            <w:r>
-              <w:t>14-08-2024</w:t>
-            </w:r>
-          </w:p>
-        </w:tc>
-        <w:tc>
-          <w:tcPr>
-            <w:tcW w:type="dxa" w:w="1602"/>
-          </w:tcPr>
-          <w:p>
-            <w:r>
-              <w:t>Participated</w:t>
-            </w:r>
-          </w:p>
-        </w:tc>
-      </w:tr>
-      <w:tr>
-        <w:tc>
-          <w:tcPr>
-            <w:tcW w:type="dxa" w:w="948"/>
-          </w:tcPr>
-          <w:p>
-            <w:r>
-              <w:t>4</w:t>
-            </w:r>
-          </w:p>
-        </w:tc>
-        <w:tc>
-          <w:tcPr>
-            <w:tcW w:type="dxa" w:w="3644"/>
-          </w:tcPr>
-          <w:p>
-            <w:r>
-              <w:t>AI Powered Chart Captioning Sy</w:t>
-            </w:r>
-          </w:p>
-        </w:tc>
-        <w:tc>
-          <w:tcPr>
-            <w:tcW w:type="dxa" w:w="1914"/>
-          </w:tcPr>
-          <w:p>
-            <w:r>
-              <w:t>2</w:t>
-            </w:r>
-          </w:p>
-        </w:tc>
-        <w:tc>
-          <w:tcPr>
-            <w:tcW w:type="dxa" w:w="2313"/>
-          </w:tcPr>
-          <w:p>
-            <w:r>
-              <w:t>AI Sparkathon</w:t>
-            </w:r>
-          </w:p>
-        </w:tc>
-        <w:tc>
-          <w:tcPr>
-            <w:tcW w:type="dxa" w:w="3151"/>
-          </w:tcPr>
-          <w:p>
-            <w:r>
-              <w:t>InnoBoon Technologies Pvt Ltd.</w:t>
-            </w:r>
-          </w:p>
-        </w:tc>
-        <w:tc>
-          <w:tcPr>
-            <w:tcW w:type="dxa" w:w="2203"/>
-          </w:tcPr>
-          <w:p>
-            <w:r>
-              <w:t>14-08-2024</w:t>
-            </w:r>
-          </w:p>
-        </w:tc>
-        <w:tc>
-          <w:tcPr>
-            <w:tcW w:type="dxa" w:w="1602"/>
-          </w:tcPr>
-          <w:p>
-            <w:r>
-              <w:t>Participated</w:t>
-            </w:r>
-          </w:p>
-        </w:tc>
-      </w:tr>
-      <w:tr>
-        <w:tc>
-          <w:tcPr>
-            <w:tcW w:type="dxa" w:w="948"/>
-          </w:tcPr>
-          <w:p>
-            <w:r>
-              <w:t>5</w:t>
-            </w:r>
-          </w:p>
-        </w:tc>
-        <w:tc>
-          <w:tcPr>
-            <w:tcW w:type="dxa" w:w="3644"/>
-          </w:tcPr>
-          <w:p>
-            <w:r>
-              <w:t>Chat Captioning Using AI</w:t>
-            </w:r>
-          </w:p>
-        </w:tc>
-        <w:tc>
-          <w:tcPr>
-            <w:tcW w:type="dxa" w:w="1914"/>
-          </w:tcPr>
-          <w:p>
-            <w:r>
-              <w:t>2</w:t>
-            </w:r>
-          </w:p>
-        </w:tc>
-        <w:tc>
-          <w:tcPr>
-            <w:tcW w:type="dxa" w:w="2313"/>
-          </w:tcPr>
-          <w:p>
-            <w:r>
-              <w:t>AI Sparkathon</w:t>
-            </w:r>
-          </w:p>
-        </w:tc>
-        <w:tc>
-          <w:tcPr>
-            <w:tcW w:type="dxa" w:w="3151"/>
-          </w:tcPr>
-          <w:p>
-            <w:r>
-              <w:t>InnoBoon Technologies Pvt Ltd.</w:t>
-            </w:r>
-          </w:p>
-        </w:tc>
-        <w:tc>
-          <w:tcPr>
-            <w:tcW w:type="dxa" w:w="2203"/>
-          </w:tcPr>
-          <w:p>
-            <w:r>
-              <w:t>14-08-2024</w:t>
-            </w:r>
-          </w:p>
-        </w:tc>
-        <w:tc>
-          <w:tcPr>
-            <w:tcW w:type="dxa" w:w="1602"/>
-          </w:tcPr>
-          <w:p>
-            <w:r>
-              <w:t>Participated</w:t>
-            </w:r>
-          </w:p>
-        </w:tc>
-      </w:tr>
-      <w:tr>
-        <w:tc>
-          <w:tcPr>
-            <w:tcW w:type="dxa" w:w="948"/>
-          </w:tcPr>
-          <w:p>
-            <w:r>
-              <w:t>6</w:t>
-            </w:r>
-          </w:p>
-        </w:tc>
-        <w:tc>
-          <w:tcPr>
-            <w:tcW w:type="dxa" w:w="3644"/>
-          </w:tcPr>
-          <w:p>
-            <w:r>
-              <w:t>Build With AI</w:t>
-            </w:r>
-          </w:p>
-        </w:tc>
-        <w:tc>
-          <w:tcPr>
-            <w:tcW w:type="dxa" w:w="1914"/>
-          </w:tcPr>
-          <w:p>
-            <w:r>
-              <w:t>2</w:t>
-            </w:r>
-          </w:p>
-        </w:tc>
-        <w:tc>
-          <w:tcPr>
-            <w:tcW w:type="dxa" w:w="2313"/>
-          </w:tcPr>
-          <w:p>
-            <w:r>
-              <w:t>Build With AI</w:t>
-            </w:r>
-          </w:p>
-        </w:tc>
-        <w:tc>
-          <w:tcPr>
-            <w:tcW w:type="dxa" w:w="3151"/>
-          </w:tcPr>
-          <w:p>
-            <w:r>
-              <w:t>VIT Chennai</w:t>
-            </w:r>
-          </w:p>
-        </w:tc>
-        <w:tc>
-          <w:tcPr>
-            <w:tcW w:type="dxa" w:w="2203"/>
-          </w:tcPr>
-          <w:p>
-            <w:r>
-              <w:t>18-09-2024</w:t>
-            </w:r>
-          </w:p>
-        </w:tc>
-        <w:tc>
-          <w:tcPr>
-            <w:tcW w:type="dxa" w:w="1602"/>
-          </w:tcPr>
-          <w:p>
-            <w:r>
-              <w:t>Participated</w:t>
-            </w:r>
-          </w:p>
-        </w:tc>
-      </w:tr>
-      <w:tr>
-        <w:tc>
-          <w:tcPr>
-            <w:tcW w:type="dxa" w:w="14173"/>
-            <w:gridSpan w:val="6"/>
-          </w:tcPr>
-          <w:p>
-            <w:pPr>
-              <w:jc w:val="right"/>
-            </w:pPr>
-            <w:r>
-              <w:t>Total score</w:t>
-            </w:r>
-          </w:p>
-        </w:tc>
-        <w:tc>
-          <w:tcPr>
-            <w:tcW w:type="dxa" w:w="1602"/>
-          </w:tcPr>
-          <w:p>
-            <w:r>
-              <w:t>1</w:t>
-            </w:r>
+            <w:pPr>
+              <w:pBdr>
+                <w:top w:val="nil"/>
+                <w:left w:val="nil"/>
+                <w:bottom w:val="nil"/>
+                <w:right w:val="nil"/>
+                <w:between w:val="nil"/>
+              </w:pBdr>
+              <w:spacing w:after="0" w:line="240" w:lineRule="auto"/>
+              <w:jc w:val="both"/>
+              <w:rPr>
+                <w:rFonts w:ascii="Times New Roman" w:hAnsi="Times New Roman" w:cs="Times New Roman"/>
+                <w:b/>
+                <w:color w:val="000000"/>
+              </w:rPr>
+            </w:pPr>
           </w:p>
         </w:tc>
       </w:tr>
@@ -13178,7 +12753,7 @@
         <w:jc w:val="right"/>
       </w:pPr>
       <w:r>
-        <w:t>Total student mentorship score: 2</w:t>
+        <w:t>Total student mentorship score: 0</w:t>
       </w:r>
     </w:p>
     <w:p>

</xml_diff>

<commit_message>
added to get another template
</commit_message>
<xml_diff>
--- a/filled_template.docx
+++ b/filled_template.docx
@@ -608,7 +608,7 @@
         </w:rPr>
       </w:pPr>
       <w:r>
-        <w:t>Name of the Faculty:  Balakrishnan Deivasigamani</w:t>
+        <w:t>Name of the Faculty:  Keren Lois Daniel</w:t>
         <w:tab/>
         <w:tab/>
         <w:tab/>
@@ -620,7 +620,7 @@
         <w:tab/>
         <w:tab/>
         <w:tab/>
-        <w:t>Department:  GH</w:t>
+        <w:t>Department:  hh</w:t>
       </w:r>
     </w:p>
     <w:p>
@@ -637,7 +637,7 @@
         <w:t>Designation</w:t>
         <w:tab/>
         <w:tab/>
-        <w:t>:  VB</w:t>
+        <w:t>:  hh</w:t>
         <w:tab/>
         <w:tab/>
         <w:tab/>
@@ -649,7 +649,7 @@
         <w:tab/>
         <w:tab/>
         <w:tab/>
-        <w:t>Employee ID:  GH</w:t>
+        <w:t>Employee ID:  44</w:t>
       </w:r>
     </w:p>
     <w:tbl>
@@ -2553,7 +2553,16 @@
             <w:tcW w:w="632" w:type="dxa"/>
           </w:tcPr>
           <w:p>
-            <w:r>
+            <w:pPr>
+              <w:spacing w:after="0" w:line="240" w:lineRule="auto"/>
+              <w:rPr>
+                <w:rFonts w:ascii="Times New Roman" w:hAnsi="Times New Roman" w:cs="Times New Roman"/>
+              </w:rPr>
+            </w:pPr>
+            <w:r>
+              <w:rPr>
+                <w:rFonts w:ascii="Times New Roman" w:hAnsi="Times New Roman" w:cs="Times New Roman"/>
+              </w:rPr>
               <w:t>1</w:t>
             </w:r>
           </w:p>
@@ -2563,9 +2572,21 @@
             <w:tcW w:w="2915" w:type="dxa"/>
           </w:tcPr>
           <w:p>
-            <w:r>
-              <w:t>Computer Vision</w:t>
-            </w:r>
+            <w:pPr>
+              <w:pBdr>
+                <w:top w:val="nil"/>
+                <w:left w:val="nil"/>
+                <w:bottom w:val="nil"/>
+                <w:right w:val="nil"/>
+                <w:between w:val="nil"/>
+              </w:pBdr>
+              <w:spacing w:after="0" w:line="240" w:lineRule="auto"/>
+              <w:jc w:val="both"/>
+              <w:rPr>
+                <w:rFonts w:ascii="Times New Roman" w:hAnsi="Times New Roman" w:cs="Times New Roman"/>
+                <w:color w:val="000000"/>
+              </w:rPr>
+            </w:pPr>
           </w:p>
         </w:tc>
         <w:tc>
@@ -2573,9 +2594,21 @@
             <w:tcW w:w="1585" w:type="dxa"/>
           </w:tcPr>
           <w:p>
-            <w:r>
-              <w:t>LAMBERT Academic Publishing</w:t>
-            </w:r>
+            <w:pPr>
+              <w:pBdr>
+                <w:top w:val="nil"/>
+                <w:left w:val="nil"/>
+                <w:bottom w:val="nil"/>
+                <w:right w:val="nil"/>
+                <w:between w:val="nil"/>
+              </w:pBdr>
+              <w:spacing w:after="0" w:line="240" w:lineRule="auto"/>
+              <w:jc w:val="both"/>
+              <w:rPr>
+                <w:rFonts w:ascii="Times New Roman" w:hAnsi="Times New Roman" w:cs="Times New Roman"/>
+                <w:color w:val="000000"/>
+              </w:rPr>
+            </w:pPr>
           </w:p>
         </w:tc>
         <w:tc>
@@ -2583,9 +2616,21 @@
             <w:tcW w:w="4411" w:type="dxa"/>
           </w:tcPr>
           <w:p>
-            <w:r>
-              <w:t>25-12-2024</w:t>
-            </w:r>
+            <w:pPr>
+              <w:pBdr>
+                <w:top w:val="nil"/>
+                <w:left w:val="nil"/>
+                <w:bottom w:val="nil"/>
+                <w:right w:val="nil"/>
+                <w:between w:val="nil"/>
+              </w:pBdr>
+              <w:spacing w:after="0" w:line="240" w:lineRule="auto"/>
+              <w:jc w:val="both"/>
+              <w:rPr>
+                <w:rFonts w:ascii="Times New Roman" w:hAnsi="Times New Roman" w:cs="Times New Roman"/>
+                <w:color w:val="000000"/>
+              </w:rPr>
+            </w:pPr>
           </w:p>
         </w:tc>
         <w:tc>
@@ -2593,9 +2638,21 @@
             <w:tcW w:w="1678" w:type="dxa"/>
           </w:tcPr>
           <w:p>
-            <w:r>
-              <w:t>9786208418540</w:t>
-            </w:r>
+            <w:pPr>
+              <w:pBdr>
+                <w:top w:val="nil"/>
+                <w:left w:val="nil"/>
+                <w:bottom w:val="nil"/>
+                <w:right w:val="nil"/>
+                <w:between w:val="nil"/>
+              </w:pBdr>
+              <w:spacing w:after="0" w:line="240" w:lineRule="auto"/>
+              <w:jc w:val="both"/>
+              <w:rPr>
+                <w:rFonts w:ascii="Times New Roman" w:hAnsi="Times New Roman" w:cs="Times New Roman"/>
+                <w:color w:val="000000"/>
+              </w:rPr>
+            </w:pPr>
           </w:p>
         </w:tc>
         <w:tc>
@@ -2603,9 +2660,21 @@
             <w:tcW w:w="3179" w:type="dxa"/>
           </w:tcPr>
           <w:p>
-            <w:r>
-              <w:t>-</w:t>
-            </w:r>
+            <w:pPr>
+              <w:pBdr>
+                <w:top w:val="nil"/>
+                <w:left w:val="nil"/>
+                <w:bottom w:val="nil"/>
+                <w:right w:val="nil"/>
+                <w:between w:val="nil"/>
+              </w:pBdr>
+              <w:spacing w:after="0" w:line="240" w:lineRule="auto"/>
+              <w:jc w:val="both"/>
+              <w:rPr>
+                <w:rFonts w:ascii="Times New Roman" w:hAnsi="Times New Roman" w:cs="Times New Roman"/>
+                <w:color w:val="000000"/>
+              </w:rPr>
+            </w:pPr>
           </w:p>
         </w:tc>
         <w:tc>
@@ -3448,7 +3517,7 @@
           </w:tcPr>
           <w:p>
             <w:r>
-              <w:t>Automated Detection Of Ischemi</w:t>
+              <w:t>Fake Social Media Profile</w:t>
             </w:r>
           </w:p>
         </w:tc>
@@ -3458,7 +3527,7 @@
           </w:tcPr>
           <w:p>
             <w:r>
-              <w:t>California State University</w:t>
+              <w:t>ICDPN 2024</w:t>
             </w:r>
           </w:p>
         </w:tc>
@@ -3468,7 +3537,7 @@
           </w:tcPr>
           <w:p>
             <w:r>
-              <w:t>27-12-2024</w:t>
+              <w:t>25-10-2024</w:t>
             </w:r>
           </w:p>
         </w:tc>
@@ -3478,7 +3547,7 @@
           </w:tcPr>
           <w:p>
             <w:r>
-              <w:t>Vijayawada</w:t>
+              <w:t>Czech Republic, Europe</w:t>
             </w:r>
           </w:p>
         </w:tc>
@@ -3510,7 +3579,7 @@
           </w:tcPr>
           <w:p>
             <w:r>
-              <w:t>Managing Digital Debris: Block</w:t>
+              <w:t>"Leveraging Instruction-Based</w:t>
             </w:r>
           </w:p>
         </w:tc>
@@ -3520,7 +3589,7 @@
           </w:tcPr>
           <w:p>
             <w:r>
-              <w:t>VIT Bhopal University</w:t>
+              <w:t>Surya Engineering College, Ero</w:t>
             </w:r>
           </w:p>
         </w:tc>
@@ -3530,7 +3599,7 @@
           </w:tcPr>
           <w:p>
             <w:r>
-              <w:t>29-11-2024</w:t>
+              <w:t>20-01-2025</w:t>
             </w:r>
           </w:p>
         </w:tc>
@@ -3540,7 +3609,7 @@
           </w:tcPr>
           <w:p>
             <w:r>
-              <w:t>Bhopal</w:t>
+              <w:t>Erode</w:t>
             </w:r>
           </w:p>
         </w:tc>
@@ -3572,7 +3641,7 @@
           </w:tcPr>
           <w:p>
             <w:r>
-              <w:t>PREDICTING AND SCHEDULING RAIL</w:t>
+              <w:t>RETAIL STORE SALES ANALYSIS: U</w:t>
             </w:r>
           </w:p>
         </w:tc>
@@ -3582,7 +3651,7 @@
           </w:tcPr>
           <w:p>
             <w:r>
-              <w:t>S. A. Engineering College</w:t>
+              <w:t>Institute of Technology and Bu</w:t>
             </w:r>
           </w:p>
         </w:tc>
@@ -3592,7 +3661,7 @@
           </w:tcPr>
           <w:p>
             <w:r>
-              <w:t>12-12-2024</w:t>
+              <w:t>25-10-2024</w:t>
             </w:r>
           </w:p>
         </w:tc>
@@ -3602,7 +3671,7 @@
           </w:tcPr>
           <w:p>
             <w:r>
-              <w:t>Chennai</w:t>
+              <w:t>Czech Republic, Europe</w:t>
             </w:r>
           </w:p>
         </w:tc>
@@ -3620,192 +3689,6 @@
       <w:tr>
         <w:tc>
           <w:tcPr>
-            <w:tcW w:type="dxa" w:w="632"/>
-          </w:tcPr>
-          <w:p>
-            <w:r>
-              <w:t>4</w:t>
-            </w:r>
-          </w:p>
-        </w:tc>
-        <w:tc>
-          <w:tcPr>
-            <w:tcW w:type="dxa" w:w="2986"/>
-          </w:tcPr>
-          <w:p>
-            <w:r>
-              <w:t>-</w:t>
-            </w:r>
-          </w:p>
-        </w:tc>
-        <w:tc>
-          <w:tcPr>
-            <w:tcW w:type="dxa" w:w="3468"/>
-          </w:tcPr>
-          <w:p>
-            <w:r>
-              <w:t>Vignan Institute of Technology</w:t>
-            </w:r>
-          </w:p>
-        </w:tc>
-        <w:tc>
-          <w:tcPr>
-            <w:tcW w:type="dxa" w:w="3065"/>
-          </w:tcPr>
-          <w:p>
-            <w:r>
-              <w:t>30-08-2024</w:t>
-            </w:r>
-          </w:p>
-        </w:tc>
-        <w:tc>
-          <w:tcPr>
-            <w:tcW w:type="dxa" w:w="3162"/>
-          </w:tcPr>
-          <w:p>
-            <w:r>
-              <w:t>Hyderabad</w:t>
-            </w:r>
-          </w:p>
-        </w:tc>
-        <w:tc>
-          <w:tcPr>
-            <w:tcW w:type="dxa" w:w="2462"/>
-          </w:tcPr>
-          <w:p>
-            <w:r>
-              <w:t>Attended</w:t>
-            </w:r>
-          </w:p>
-        </w:tc>
-      </w:tr>
-      <w:tr>
-        <w:tc>
-          <w:tcPr>
-            <w:tcW w:type="dxa" w:w="632"/>
-          </w:tcPr>
-          <w:p>
-            <w:r>
-              <w:t>5</w:t>
-            </w:r>
-          </w:p>
-        </w:tc>
-        <w:tc>
-          <w:tcPr>
-            <w:tcW w:type="dxa" w:w="2986"/>
-          </w:tcPr>
-          <w:p>
-            <w:r>
-              <w:t>-</w:t>
-            </w:r>
-          </w:p>
-        </w:tc>
-        <w:tc>
-          <w:tcPr>
-            <w:tcW w:type="dxa" w:w="3468"/>
-          </w:tcPr>
-          <w:p>
-            <w:r>
-              <w:t>M LR Institute of Technology</w:t>
-            </w:r>
-          </w:p>
-        </w:tc>
-        <w:tc>
-          <w:tcPr>
-            <w:tcW w:type="dxa" w:w="3065"/>
-          </w:tcPr>
-          <w:p>
-            <w:r>
-              <w:t>13-09-2024</w:t>
-            </w:r>
-          </w:p>
-        </w:tc>
-        <w:tc>
-          <w:tcPr>
-            <w:tcW w:type="dxa" w:w="3162"/>
-          </w:tcPr>
-          <w:p>
-            <w:r>
-              <w:t>Hyderabad</w:t>
-            </w:r>
-          </w:p>
-        </w:tc>
-        <w:tc>
-          <w:tcPr>
-            <w:tcW w:type="dxa" w:w="2462"/>
-          </w:tcPr>
-          <w:p>
-            <w:r>
-              <w:t>Attended</w:t>
-            </w:r>
-          </w:p>
-        </w:tc>
-      </w:tr>
-      <w:tr>
-        <w:tc>
-          <w:tcPr>
-            <w:tcW w:type="dxa" w:w="632"/>
-          </w:tcPr>
-          <w:p>
-            <w:r>
-              <w:t>6</w:t>
-            </w:r>
-          </w:p>
-        </w:tc>
-        <w:tc>
-          <w:tcPr>
-            <w:tcW w:type="dxa" w:w="2986"/>
-          </w:tcPr>
-          <w:p>
-            <w:r>
-              <w:t>-</w:t>
-            </w:r>
-          </w:p>
-        </w:tc>
-        <w:tc>
-          <w:tcPr>
-            <w:tcW w:type="dxa" w:w="3468"/>
-          </w:tcPr>
-          <w:p>
-            <w:r>
-              <w:t>Pokhara University</w:t>
-            </w:r>
-          </w:p>
-        </w:tc>
-        <w:tc>
-          <w:tcPr>
-            <w:tcW w:type="dxa" w:w="3065"/>
-          </w:tcPr>
-          <w:p>
-            <w:r>
-              <w:t>15-10-2024</w:t>
-            </w:r>
-          </w:p>
-        </w:tc>
-        <w:tc>
-          <w:tcPr>
-            <w:tcW w:type="dxa" w:w="3162"/>
-          </w:tcPr>
-          <w:p>
-            <w:r>
-              <w:t>Nepal</w:t>
-            </w:r>
-          </w:p>
-        </w:tc>
-        <w:tc>
-          <w:tcPr>
-            <w:tcW w:type="dxa" w:w="2462"/>
-          </w:tcPr>
-          <w:p>
-            <w:r>
-              <w:t>Attended</w:t>
-            </w:r>
-          </w:p>
-        </w:tc>
-      </w:tr>
-      <w:tr>
-        <w:tc>
-          <w:tcPr>
             <w:tcW w:type="dxa" w:w="13313"/>
             <w:gridSpan w:val="5"/>
           </w:tcPr>
@@ -3824,7 +3707,7 @@
           </w:tcPr>
           <w:p>
             <w:r>
-              <w:t>12</w:t>
+              <w:t>6</w:t>
             </w:r>
           </w:p>
         </w:tc>
@@ -3864,74 +3747,8 @@
             <w:gridSpan w:val="6"/>
           </w:tcPr>
           <w:p>
-            <w:pPr>
-              <w:pBdr>
-                <w:top w:val="nil"/>
-                <w:left w:val="nil"/>
-                <w:bottom w:val="nil"/>
-                <w:right w:val="nil"/>
-                <w:between w:val="nil"/>
-              </w:pBdr>
-              <w:spacing w:after="0" w:line="240" w:lineRule="auto"/>
-              <w:jc w:val="both"/>
-              <w:rPr>
-                <w:rFonts w:ascii="Times New Roman" w:hAnsi="Times New Roman" w:cs="Times New Roman"/>
-                <w:color w:val="000000"/>
-              </w:rPr>
-            </w:pPr>
-            <w:r>
-              <w:rPr>
-                <w:rFonts w:ascii="Times New Roman" w:hAnsi="Times New Roman" w:cs="Times New Roman"/>
-                <w:b/>
-                <w:bCs/>
-                <w:color w:val="0000FF"/>
-              </w:rPr>
-              <w:t>2.5</w:t>
-            </w:r>
-            <w:r>
-              <w:rPr>
-                <w:rFonts w:ascii="Times New Roman" w:hAnsi="Times New Roman" w:cs="Times New Roman"/>
-                <w:b/>
-                <w:bCs/>
-                <w:color w:val="0000FF"/>
-              </w:rPr>
-              <w:t xml:space="preserve">. </w:t>
-            </w:r>
-            <w:r>
-              <w:rPr>
-                <w:rFonts w:ascii="Times New Roman" w:hAnsi="Times New Roman" w:cs="Times New Roman"/>
-                <w:b/>
-                <w:bCs/>
-                <w:color w:val="0000FF"/>
-              </w:rPr>
-              <w:t>Conference</w:t>
-            </w:r>
-            <w:r>
-              <w:rPr>
-                <w:rFonts w:ascii="Times New Roman" w:hAnsi="Times New Roman" w:cs="Times New Roman"/>
-                <w:b/>
-                <w:bCs/>
-                <w:color w:val="0000FF"/>
-              </w:rPr>
-              <w:t xml:space="preserve"> Paper Publication</w:t>
-            </w:r>
-            <w:r>
-              <w:rPr>
-                <w:rFonts w:ascii="Times New Roman" w:hAnsi="Times New Roman" w:cs="Times New Roman"/>
-                <w:b/>
-                <w:bCs/>
-                <w:color w:val="0000FF"/>
-              </w:rPr>
-              <w:t xml:space="preserve"> </w:t>
-            </w:r>
-            <w:r>
-              <w:rPr>
-                <w:rFonts w:ascii="Times New Roman" w:hAnsi="Times New Roman" w:cs="Times New Roman"/>
-                <w:b/>
-                <w:bCs/>
-                <w:color w:val="0000FF"/>
-              </w:rPr>
-              <w:t>(India)</w:t>
+            <w:r>
+              <w:t>0</w:t>
             </w:r>
           </w:p>
         </w:tc>
@@ -4324,6 +4141,28 @@
                 <w:szCs w:val="20"/>
               </w:rPr>
             </w:pPr>
+          </w:p>
+        </w:tc>
+      </w:tr>
+      <w:tr>
+        <w:tc>
+          <w:tcPr>
+            <w:tcW w:type="dxa" w:w="13313"/>
+            <w:gridSpan w:val="5"/>
+          </w:tcPr>
+          <w:p/>
+        </w:tc>
+        <w:tc>
+          <w:tcPr>
+            <w:tcW w:type="dxa" w:w="2462"/>
+          </w:tcPr>
+          <w:p>
+            <w:pPr>
+              <w:jc w:val="right"/>
+            </w:pPr>
+            <w:r>
+              <w:t>Total score</w:t>
+            </w:r>
           </w:p>
         </w:tc>
       </w:tr>
@@ -5066,19 +4905,7 @@
             <w:tcW w:w="632" w:type="dxa"/>
           </w:tcPr>
           <w:p>
-            <w:pPr>
-              <w:spacing w:after="0" w:line="360" w:lineRule="auto"/>
-              <w:jc w:val="both"/>
-              <w:rPr>
-                <w:rFonts w:ascii="Times New Roman" w:hAnsi="Times New Roman" w:cs="Times New Roman"/>
-                <w:b/>
-              </w:rPr>
-            </w:pPr>
-            <w:r>
-              <w:rPr>
-                <w:rFonts w:ascii="Times New Roman" w:hAnsi="Times New Roman" w:cs="Times New Roman"/>
-                <w:b/>
-              </w:rPr>
+            <w:r>
               <w:t>1</w:t>
             </w:r>
           </w:p>
@@ -5088,15 +4915,9 @@
             <w:tcW w:w="3592" w:type="dxa"/>
           </w:tcPr>
           <w:p>
-            <w:pPr>
-              <w:spacing w:after="0" w:line="360" w:lineRule="auto"/>
-              <w:jc w:val="both"/>
-              <w:rPr>
-                <w:rFonts w:ascii="Times New Roman" w:hAnsi="Times New Roman" w:cs="Times New Roman"/>
-                <w:b/>
-                <w:color w:val="0000FF"/>
-              </w:rPr>
-            </w:pPr>
+            <w:r>
+              <w:t>Keren Lois Daniel</w:t>
+            </w:r>
           </w:p>
         </w:tc>
         <w:tc>
@@ -5104,15 +4925,9 @@
             <w:tcW w:w="2418" w:type="dxa"/>
           </w:tcPr>
           <w:p>
-            <w:pPr>
-              <w:spacing w:after="0" w:line="360" w:lineRule="auto"/>
-              <w:jc w:val="both"/>
-              <w:rPr>
-                <w:rFonts w:ascii="Times New Roman" w:hAnsi="Times New Roman" w:cs="Times New Roman"/>
-                <w:b/>
-                <w:color w:val="0000FF"/>
-              </w:rPr>
-            </w:pPr>
+            <w:r>
+              <w:t>Aqua Sense for Agricultural Sector</w:t>
+            </w:r>
           </w:p>
         </w:tc>
         <w:tc>
@@ -5120,15 +4935,9 @@
             <w:tcW w:w="1818" w:type="dxa"/>
           </w:tcPr>
           <w:p>
-            <w:pPr>
-              <w:spacing w:after="0" w:line="360" w:lineRule="auto"/>
-              <w:jc w:val="both"/>
-              <w:rPr>
-                <w:rFonts w:ascii="Times New Roman" w:hAnsi="Times New Roman" w:cs="Times New Roman"/>
-                <w:b/>
-                <w:color w:val="0000FF"/>
-              </w:rPr>
-            </w:pPr>
+            <w:r>
+              <w:t>-</w:t>
+            </w:r>
           </w:p>
         </w:tc>
         <w:tc>
@@ -5136,15 +4945,9 @@
             <w:tcW w:w="2160" w:type="dxa"/>
           </w:tcPr>
           <w:p>
-            <w:pPr>
-              <w:spacing w:after="0" w:line="360" w:lineRule="auto"/>
-              <w:jc w:val="both"/>
-              <w:rPr>
-                <w:rFonts w:ascii="Times New Roman" w:hAnsi="Times New Roman" w:cs="Times New Roman"/>
-                <w:b/>
-                <w:color w:val="0000FF"/>
-              </w:rPr>
-            </w:pPr>
+            <w:r>
+              <w:t>TNSCT</w:t>
+            </w:r>
           </w:p>
         </w:tc>
         <w:tc>
@@ -5152,15 +4955,9 @@
             <w:tcW w:w="2188" w:type="dxa"/>
           </w:tcPr>
           <w:p>
-            <w:pPr>
-              <w:spacing w:after="0" w:line="360" w:lineRule="auto"/>
-              <w:jc w:val="both"/>
-              <w:rPr>
-                <w:rFonts w:ascii="Times New Roman" w:hAnsi="Times New Roman" w:cs="Times New Roman"/>
-                <w:b/>
-                <w:color w:val="0000FF"/>
-              </w:rPr>
-            </w:pPr>
+            <w:r>
+              <w:t>500000</w:t>
+            </w:r>
           </w:p>
         </w:tc>
         <w:tc>
@@ -5168,15 +4965,35 @@
             <w:tcW w:w="2967" w:type="dxa"/>
           </w:tcPr>
           <w:p>
-            <w:pPr>
-              <w:spacing w:after="0" w:line="360" w:lineRule="auto"/>
-              <w:jc w:val="both"/>
-              <w:rPr>
-                <w:rFonts w:ascii="Times New Roman" w:hAnsi="Times New Roman" w:cs="Times New Roman"/>
-                <w:b/>
-                <w:color w:val="0000FF"/>
-              </w:rPr>
-            </w:pPr>
+            <w:r>
+              <w:t>23-11-2024</w:t>
+            </w:r>
+          </w:p>
+        </w:tc>
+      </w:tr>
+      <w:tr>
+        <w:tc>
+          <w:tcPr>
+            <w:tcW w:type="dxa" w:w="12808"/>
+            <w:gridSpan w:val="6"/>
+          </w:tcPr>
+          <w:p>
+            <w:pPr>
+              <w:jc w:val="right"/>
+            </w:pPr>
+            <w:r>
+              <w:t>Total score</w:t>
+            </w:r>
+          </w:p>
+        </w:tc>
+        <w:tc>
+          <w:tcPr>
+            <w:tcW w:type="dxa" w:w="2967"/>
+          </w:tcPr>
+          <w:p>
+            <w:r>
+              <w:t>10</w:t>
+            </w:r>
           </w:p>
         </w:tc>
       </w:tr>
@@ -6388,7 +6205,7 @@
         <w:jc w:val="right"/>
       </w:pPr>
       <w:r>
-        <w:t>Total research score: 12</w:t>
+        <w:t>Total research score: 16</w:t>
       </w:r>
     </w:p>
     <w:tbl>
@@ -7290,21 +7107,9 @@
             <w:tcW w:w="632" w:type="dxa"/>
           </w:tcPr>
           <w:p>
-            <w:pPr>
-              <w:pBdr>
-                <w:top w:val="nil"/>
-                <w:left w:val="nil"/>
-                <w:bottom w:val="nil"/>
-                <w:right w:val="nil"/>
-                <w:between w:val="nil"/>
-              </w:pBdr>
-              <w:spacing w:after="0" w:line="240" w:lineRule="auto"/>
-              <w:jc w:val="both"/>
-              <w:rPr>
-                <w:rFonts w:ascii="Times New Roman" w:hAnsi="Times New Roman" w:cs="Times New Roman"/>
-                <w:color w:val="000000"/>
-              </w:rPr>
-            </w:pPr>
+            <w:r>
+              <w:t>1</w:t>
+            </w:r>
           </w:p>
         </w:tc>
         <w:tc>
@@ -7312,21 +7117,9 @@
             <w:tcW w:w="2915" w:type="dxa"/>
           </w:tcPr>
           <w:p>
-            <w:pPr>
-              <w:pBdr>
-                <w:top w:val="nil"/>
-                <w:left w:val="nil"/>
-                <w:bottom w:val="nil"/>
-                <w:right w:val="nil"/>
-                <w:between w:val="nil"/>
-              </w:pBdr>
-              <w:spacing w:after="0" w:line="240" w:lineRule="auto"/>
-              <w:jc w:val="both"/>
-              <w:rPr>
-                <w:rFonts w:ascii="Times New Roman" w:hAnsi="Times New Roman" w:cs="Times New Roman"/>
-                <w:color w:val="000000"/>
-              </w:rPr>
-            </w:pPr>
+            <w:r>
+              <w:t>-</w:t>
+            </w:r>
           </w:p>
         </w:tc>
         <w:tc>
@@ -7334,21 +7127,9 @@
             <w:tcW w:w="3095" w:type="dxa"/>
           </w:tcPr>
           <w:p>
-            <w:pPr>
-              <w:pBdr>
-                <w:top w:val="nil"/>
-                <w:left w:val="nil"/>
-                <w:bottom w:val="nil"/>
-                <w:right w:val="nil"/>
-                <w:between w:val="nil"/>
-              </w:pBdr>
-              <w:spacing w:after="0" w:line="240" w:lineRule="auto"/>
-              <w:jc w:val="both"/>
-              <w:rPr>
-                <w:rFonts w:ascii="Times New Roman" w:hAnsi="Times New Roman" w:cs="Times New Roman"/>
-                <w:color w:val="000000"/>
-              </w:rPr>
-            </w:pPr>
+            <w:r>
+              <w:t>17-03-2025 to 01-04-2025</w:t>
+            </w:r>
           </w:p>
         </w:tc>
         <w:tc>
@@ -7356,21 +7137,9 @@
             <w:tcW w:w="5030" w:type="dxa"/>
           </w:tcPr>
           <w:p>
-            <w:pPr>
-              <w:pBdr>
-                <w:top w:val="nil"/>
-                <w:left w:val="nil"/>
-                <w:bottom w:val="nil"/>
-                <w:right w:val="nil"/>
-                <w:between w:val="nil"/>
-              </w:pBdr>
-              <w:spacing w:after="0" w:line="240" w:lineRule="auto"/>
-              <w:jc w:val="both"/>
-              <w:rPr>
-                <w:rFonts w:ascii="Times New Roman" w:hAnsi="Times New Roman" w:cs="Times New Roman"/>
-                <w:color w:val="000000"/>
-              </w:rPr>
-            </w:pPr>
+            <w:r>
+              <w:t>-</w:t>
+            </w:r>
           </w:p>
         </w:tc>
         <w:tc>
@@ -7378,21 +7147,35 @@
             <w:tcW w:w="4103" w:type="dxa"/>
           </w:tcPr>
           <w:p>
-            <w:pPr>
-              <w:pBdr>
-                <w:top w:val="nil"/>
-                <w:left w:val="nil"/>
-                <w:bottom w:val="nil"/>
-                <w:right w:val="nil"/>
-                <w:between w:val="nil"/>
-              </w:pBdr>
-              <w:spacing w:after="0" w:line="240" w:lineRule="auto"/>
-              <w:jc w:val="both"/>
-              <w:rPr>
-                <w:rFonts w:ascii="Times New Roman" w:hAnsi="Times New Roman" w:cs="Times New Roman"/>
-                <w:color w:val="000000"/>
-              </w:rPr>
-            </w:pPr>
+            <w:r>
+              <w:t>-</w:t>
+            </w:r>
+          </w:p>
+        </w:tc>
+      </w:tr>
+      <w:tr>
+        <w:tc>
+          <w:tcPr>
+            <w:tcW w:type="dxa" w:w="11672"/>
+            <w:gridSpan w:val="4"/>
+          </w:tcPr>
+          <w:p>
+            <w:pPr>
+              <w:jc w:val="right"/>
+            </w:pPr>
+            <w:r>
+              <w:t>Total score</w:t>
+            </w:r>
+          </w:p>
+        </w:tc>
+        <w:tc>
+          <w:tcPr>
+            <w:tcW w:type="dxa" w:w="4103"/>
+          </w:tcPr>
+          <w:p>
+            <w:r>
+              <w:t>3</w:t>
+            </w:r>
           </w:p>
         </w:tc>
       </w:tr>
@@ -7861,21 +7644,9 @@
             <w:tcW w:w="632" w:type="dxa"/>
           </w:tcPr>
           <w:p>
-            <w:pPr>
-              <w:pBdr>
-                <w:top w:val="nil"/>
-                <w:left w:val="nil"/>
-                <w:bottom w:val="nil"/>
-                <w:right w:val="nil"/>
-                <w:between w:val="nil"/>
-              </w:pBdr>
-              <w:spacing w:after="0" w:line="240" w:lineRule="auto"/>
-              <w:jc w:val="both"/>
-              <w:rPr>
-                <w:rFonts w:ascii="Times New Roman" w:hAnsi="Times New Roman" w:cs="Times New Roman"/>
-                <w:color w:val="000000"/>
-              </w:rPr>
-            </w:pPr>
+            <w:r>
+              <w:t>1</w:t>
+            </w:r>
           </w:p>
         </w:tc>
         <w:tc>
@@ -7883,21 +7654,9 @@
             <w:tcW w:w="3598" w:type="dxa"/>
           </w:tcPr>
           <w:p>
-            <w:pPr>
-              <w:pBdr>
-                <w:top w:val="nil"/>
-                <w:left w:val="nil"/>
-                <w:bottom w:val="nil"/>
-                <w:right w:val="nil"/>
-                <w:between w:val="nil"/>
-              </w:pBdr>
-              <w:spacing w:after="0" w:line="240" w:lineRule="auto"/>
-              <w:jc w:val="both"/>
-              <w:rPr>
-                <w:rFonts w:ascii="Times New Roman" w:hAnsi="Times New Roman" w:cs="Times New Roman"/>
-                <w:color w:val="000000"/>
-              </w:rPr>
-            </w:pPr>
+            <w:r>
+              <w:t>Deep Learning in AI</w:t>
+            </w:r>
           </w:p>
         </w:tc>
         <w:tc>
@@ -7905,21 +7664,9 @@
             <w:tcW w:w="1890" w:type="dxa"/>
           </w:tcPr>
           <w:p>
-            <w:pPr>
-              <w:pBdr>
-                <w:top w:val="nil"/>
-                <w:left w:val="nil"/>
-                <w:bottom w:val="nil"/>
-                <w:right w:val="nil"/>
-                <w:between w:val="nil"/>
-              </w:pBdr>
-              <w:spacing w:after="0" w:line="240" w:lineRule="auto"/>
-              <w:jc w:val="both"/>
-              <w:rPr>
-                <w:rFonts w:ascii="Times New Roman" w:hAnsi="Times New Roman" w:cs="Times New Roman"/>
-                <w:color w:val="000000"/>
-              </w:rPr>
-            </w:pPr>
+            <w:r>
+              <w:t>Coursera</w:t>
+            </w:r>
           </w:p>
         </w:tc>
         <w:tc>
@@ -7927,21 +7674,9 @@
             <w:tcW w:w="4680" w:type="dxa"/>
           </w:tcPr>
           <w:p>
-            <w:pPr>
-              <w:pBdr>
-                <w:top w:val="nil"/>
-                <w:left w:val="nil"/>
-                <w:bottom w:val="nil"/>
-                <w:right w:val="nil"/>
-                <w:between w:val="nil"/>
-              </w:pBdr>
-              <w:spacing w:after="0" w:line="240" w:lineRule="auto"/>
-              <w:jc w:val="both"/>
-              <w:rPr>
-                <w:rFonts w:ascii="Times New Roman" w:hAnsi="Times New Roman" w:cs="Times New Roman"/>
-                <w:color w:val="000000"/>
-              </w:rPr>
-            </w:pPr>
+            <w:r>
+              <w:t>10-05-2024 to 21-05-2024</w:t>
+            </w:r>
           </w:p>
         </w:tc>
         <w:tc>
@@ -7949,21 +7684,9 @@
             <w:tcW w:w="2070" w:type="dxa"/>
           </w:tcPr>
           <w:p>
-            <w:pPr>
-              <w:pBdr>
-                <w:top w:val="nil"/>
-                <w:left w:val="nil"/>
-                <w:bottom w:val="nil"/>
-                <w:right w:val="nil"/>
-                <w:between w:val="nil"/>
-              </w:pBdr>
-              <w:spacing w:after="0" w:line="240" w:lineRule="auto"/>
-              <w:jc w:val="both"/>
-              <w:rPr>
-                <w:rFonts w:ascii="Times New Roman" w:hAnsi="Times New Roman" w:cs="Times New Roman"/>
-                <w:color w:val="000000"/>
-              </w:rPr>
-            </w:pPr>
+            <w:r>
+              <w:t>12</w:t>
+            </w:r>
           </w:p>
         </w:tc>
         <w:tc>
@@ -7971,22 +7694,97 @@
             <w:tcW w:w="2905" w:type="dxa"/>
           </w:tcPr>
           <w:p>
-            <w:pPr>
-              <w:pBdr>
-                <w:top w:val="nil"/>
-                <w:left w:val="nil"/>
-                <w:bottom w:val="nil"/>
-                <w:right w:val="nil"/>
-                <w:between w:val="nil"/>
-              </w:pBdr>
-              <w:spacing w:after="0" w:line="240" w:lineRule="auto"/>
-              <w:jc w:val="both"/>
-              <w:rPr>
-                <w:rFonts w:ascii="Times New Roman" w:hAnsi="Times New Roman" w:cs="Times New Roman"/>
-                <w:b/>
-                <w:color w:val="000000"/>
-              </w:rPr>
-            </w:pPr>
+            <w:r>
+              <w:t>-</w:t>
+            </w:r>
+          </w:p>
+        </w:tc>
+      </w:tr>
+      <w:tr>
+        <w:tc>
+          <w:tcPr>
+            <w:tcW w:type="dxa" w:w="632"/>
+          </w:tcPr>
+          <w:p>
+            <w:r>
+              <w:t>2</w:t>
+            </w:r>
+          </w:p>
+        </w:tc>
+        <w:tc>
+          <w:tcPr>
+            <w:tcW w:type="dxa" w:w="3598"/>
+          </w:tcPr>
+          <w:p>
+            <w:r>
+              <w:t>Turn Ethical Frameworks into Actionable Steps</w:t>
+            </w:r>
+          </w:p>
+        </w:tc>
+        <w:tc>
+          <w:tcPr>
+            <w:tcW w:type="dxa" w:w="1890"/>
+          </w:tcPr>
+          <w:p>
+            <w:r>
+              <w:t>Coursera</w:t>
+            </w:r>
+          </w:p>
+        </w:tc>
+        <w:tc>
+          <w:tcPr>
+            <w:tcW w:type="dxa" w:w="4680"/>
+          </w:tcPr>
+          <w:p>
+            <w:r>
+              <w:t>01-10-2024 to 25-10-2024</w:t>
+            </w:r>
+          </w:p>
+        </w:tc>
+        <w:tc>
+          <w:tcPr>
+            <w:tcW w:type="dxa" w:w="2070"/>
+          </w:tcPr>
+          <w:p>
+            <w:r>
+              <w:t>25</w:t>
+            </w:r>
+          </w:p>
+        </w:tc>
+        <w:tc>
+          <w:tcPr>
+            <w:tcW w:type="dxa" w:w="2905"/>
+          </w:tcPr>
+          <w:p>
+            <w:r>
+              <w:t>-</w:t>
+            </w:r>
+          </w:p>
+        </w:tc>
+      </w:tr>
+      <w:tr>
+        <w:tc>
+          <w:tcPr>
+            <w:tcW w:type="dxa" w:w="12870"/>
+            <w:gridSpan w:val="5"/>
+          </w:tcPr>
+          <w:p>
+            <w:pPr>
+              <w:jc w:val="right"/>
+            </w:pPr>
+            <w:r>
+              <w:t>Total score</w:t>
+            </w:r>
+          </w:p>
+        </w:tc>
+        <w:tc>
+          <w:tcPr>
+            <w:tcW w:type="dxa" w:w="2905"/>
+          </w:tcPr>
+          <w:p>
+            <w:r>
+              <w:t>4</w:t>
+            </w:r>
           </w:p>
         </w:tc>
       </w:tr>
@@ -10013,25 +9811,7 @@
             <w:tcW w:w="939" w:type="dxa"/>
           </w:tcPr>
           <w:p>
-            <w:pPr>
-              <w:pBdr>
-                <w:top w:val="nil"/>
-                <w:left w:val="nil"/>
-                <w:bottom w:val="nil"/>
-                <w:right w:val="nil"/>
-                <w:between w:val="nil"/>
-              </w:pBdr>
-              <w:jc w:val="both"/>
-              <w:rPr>
-                <w:rFonts w:ascii="Times New Roman" w:hAnsi="Times New Roman" w:cs="Times New Roman"/>
-                <w:color w:val="000000"/>
-              </w:rPr>
-            </w:pPr>
-            <w:r>
-              <w:rPr>
-                <w:rFonts w:ascii="Times New Roman" w:hAnsi="Times New Roman" w:cs="Times New Roman"/>
-                <w:color w:val="000000"/>
-              </w:rPr>
+            <w:r>
               <w:t>1</w:t>
             </w:r>
           </w:p>
@@ -10041,21 +9821,9 @@
             <w:tcW w:w="3053" w:type="dxa"/>
           </w:tcPr>
           <w:p>
-            <w:pPr>
-              <w:pBdr>
-                <w:top w:val="nil"/>
-                <w:left w:val="nil"/>
-                <w:bottom w:val="nil"/>
-                <w:right w:val="nil"/>
-                <w:between w:val="nil"/>
-              </w:pBdr>
-              <w:jc w:val="both"/>
-              <w:rPr>
-                <w:rFonts w:ascii="Times New Roman" w:hAnsi="Times New Roman" w:cs="Times New Roman"/>
-                <w:b/>
-                <w:color w:val="000000"/>
-              </w:rPr>
-            </w:pPr>
+            <w:r>
+              <w:t>Krishna Prasad Kurra,</w:t>
+            </w:r>
           </w:p>
         </w:tc>
         <w:tc>
@@ -10063,20 +9831,9 @@
             <w:tcW w:w="2650" w:type="dxa"/>
           </w:tcPr>
           <w:p>
-            <w:pPr>
-              <w:pBdr>
-                <w:top w:val="nil"/>
-                <w:left w:val="nil"/>
-                <w:bottom w:val="nil"/>
-                <w:right w:val="nil"/>
-                <w:between w:val="nil"/>
-              </w:pBdr>
-              <w:jc w:val="both"/>
-              <w:rPr>
-                <w:rFonts w:ascii="Times New Roman" w:hAnsi="Times New Roman" w:cs="Times New Roman"/>
-                <w:b/>
-              </w:rPr>
-            </w:pPr>
+            <w:r>
+              <w:t>Coimbatore</w:t>
+            </w:r>
           </w:p>
         </w:tc>
         <w:tc>
@@ -10084,21 +9841,9 @@
             <w:tcW w:w="2629" w:type="dxa"/>
           </w:tcPr>
           <w:p>
-            <w:pPr>
-              <w:pBdr>
-                <w:top w:val="nil"/>
-                <w:left w:val="nil"/>
-                <w:bottom w:val="nil"/>
-                <w:right w:val="nil"/>
-                <w:between w:val="nil"/>
-              </w:pBdr>
-              <w:jc w:val="both"/>
-              <w:rPr>
-                <w:rFonts w:ascii="Times New Roman" w:hAnsi="Times New Roman" w:cs="Times New Roman"/>
-                <w:b/>
-                <w:color w:val="000000"/>
-              </w:rPr>
-            </w:pPr>
+            <w:r>
+              <w:t>Igniting your Imagination</w:t>
+            </w:r>
           </w:p>
         </w:tc>
         <w:tc>
@@ -10106,22 +9851,9 @@
             <w:tcW w:w="1536" w:type="dxa"/>
           </w:tcPr>
           <w:p>
-            <w:pPr>
-              <w:pBdr>
-                <w:top w:val="nil"/>
-                <w:left w:val="nil"/>
-                <w:bottom w:val="nil"/>
-                <w:right w:val="nil"/>
-                <w:between w:val="nil"/>
-              </w:pBdr>
-              <w:spacing w:after="0" w:line="240" w:lineRule="auto"/>
-              <w:jc w:val="both"/>
-              <w:rPr>
-                <w:rFonts w:ascii="Times New Roman" w:hAnsi="Times New Roman" w:cs="Times New Roman"/>
-                <w:b/>
-                <w:color w:val="000000"/>
-              </w:rPr>
-            </w:pPr>
+            <w:r>
+              <w:t>25-05-2024 to 25-05-2024</w:t>
+            </w:r>
           </w:p>
         </w:tc>
         <w:tc>
@@ -10129,21 +9861,9 @@
             <w:tcW w:w="3843" w:type="dxa"/>
           </w:tcPr>
           <w:p>
-            <w:pPr>
-              <w:pBdr>
-                <w:top w:val="nil"/>
-                <w:left w:val="nil"/>
-                <w:bottom w:val="nil"/>
-                <w:right w:val="nil"/>
-                <w:between w:val="nil"/>
-              </w:pBdr>
-              <w:jc w:val="both"/>
-              <w:rPr>
-                <w:rFonts w:ascii="Times New Roman" w:hAnsi="Times New Roman" w:cs="Times New Roman"/>
-                <w:b/>
-                <w:color w:val="000000"/>
-              </w:rPr>
-            </w:pPr>
+            <w:r>
+              <w:t>Igniting your Imagination with Innovative Solutions for a Startup”</w:t>
+            </w:r>
           </w:p>
         </w:tc>
         <w:tc>
@@ -10151,21 +9871,107 @@
             <w:tcW w:w="1125" w:type="dxa"/>
           </w:tcPr>
           <w:p>
-            <w:pPr>
-              <w:pBdr>
-                <w:top w:val="nil"/>
-                <w:left w:val="nil"/>
-                <w:bottom w:val="nil"/>
-                <w:right w:val="nil"/>
-                <w:between w:val="nil"/>
-              </w:pBdr>
-              <w:jc w:val="both"/>
-              <w:rPr>
-                <w:rFonts w:ascii="Times New Roman" w:hAnsi="Times New Roman" w:cs="Times New Roman"/>
-                <w:b/>
-                <w:color w:val="000000"/>
-              </w:rPr>
-            </w:pPr>
+            <w:r>
+              <w:t>-</w:t>
+            </w:r>
+          </w:p>
+        </w:tc>
+      </w:tr>
+      <w:tr>
+        <w:tc>
+          <w:tcPr>
+            <w:tcW w:type="dxa" w:w="939"/>
+          </w:tcPr>
+          <w:p>
+            <w:r>
+              <w:t>2</w:t>
+            </w:r>
+          </w:p>
+        </w:tc>
+        <w:tc>
+          <w:tcPr>
+            <w:tcW w:type="dxa" w:w="3053"/>
+          </w:tcPr>
+          <w:p>
+            <w:r>
+              <w:t>Mr. Allen Benjamin</w:t>
+            </w:r>
+          </w:p>
+        </w:tc>
+        <w:tc>
+          <w:tcPr>
+            <w:tcW w:type="dxa" w:w="2650"/>
+          </w:tcPr>
+          <w:p>
+            <w:r>
+              <w:t>Chennai</w:t>
+            </w:r>
+          </w:p>
+        </w:tc>
+        <w:tc>
+          <w:tcPr>
+            <w:tcW w:type="dxa" w:w="2629"/>
+          </w:tcPr>
+          <w:p>
+            <w:r>
+              <w:t>Bridging Beliefs</w:t>
+            </w:r>
+          </w:p>
+        </w:tc>
+        <w:tc>
+          <w:tcPr>
+            <w:tcW w:type="dxa" w:w="1536"/>
+          </w:tcPr>
+          <w:p>
+            <w:r>
+              <w:t>17-10-2024 to 17-10-2024</w:t>
+            </w:r>
+          </w:p>
+        </w:tc>
+        <w:tc>
+          <w:tcPr>
+            <w:tcW w:type="dxa" w:w="3843"/>
+          </w:tcPr>
+          <w:p>
+            <w:r>
+              <w:t>Bridging Beliefs: The Intersection of Faith and Technology</w:t>
+            </w:r>
+          </w:p>
+        </w:tc>
+        <w:tc>
+          <w:tcPr>
+            <w:tcW w:type="dxa" w:w="1125"/>
+          </w:tcPr>
+          <w:p>
+            <w:r>
+              <w:t>-</w:t>
+            </w:r>
+          </w:p>
+        </w:tc>
+      </w:tr>
+      <w:tr>
+        <w:tc>
+          <w:tcPr>
+            <w:tcW w:type="dxa" w:w="14650"/>
+            <w:gridSpan w:val="6"/>
+          </w:tcPr>
+          <w:p>
+            <w:pPr>
+              <w:jc w:val="right"/>
+            </w:pPr>
+            <w:r>
+              <w:t>Total score</w:t>
+            </w:r>
+          </w:p>
+        </w:tc>
+        <w:tc>
+          <w:tcPr>
+            <w:tcW w:type="dxa" w:w="1125"/>
+          </w:tcPr>
+          <w:p>
+            <w:r>
+              <w:t>2</w:t>
+            </w:r>
           </w:p>
         </w:tc>
       </w:tr>
@@ -10176,7 +9982,7 @@
         <w:jc w:val="right"/>
       </w:pPr>
       <w:r>
-        <w:t>Total self-improvement score: 0</w:t>
+        <w:t>Total self-improvement score: 11</w:t>
       </w:r>
     </w:p>
     <w:tbl>
@@ -10577,7 +10383,26 @@
             <w:tcW w:w="948" w:type="dxa"/>
           </w:tcPr>
           <w:p>
-            <w:r>
+            <w:pPr>
+              <w:pBdr>
+                <w:top w:val="nil"/>
+                <w:left w:val="nil"/>
+                <w:bottom w:val="nil"/>
+                <w:right w:val="nil"/>
+                <w:between w:val="nil"/>
+              </w:pBdr>
+              <w:spacing w:after="0" w:line="240" w:lineRule="auto"/>
+              <w:jc w:val="both"/>
+              <w:rPr>
+                <w:rFonts w:ascii="Times New Roman" w:hAnsi="Times New Roman" w:cs="Times New Roman"/>
+                <w:color w:val="000000"/>
+              </w:rPr>
+            </w:pPr>
+            <w:r>
+              <w:rPr>
+                <w:rFonts w:ascii="Times New Roman" w:hAnsi="Times New Roman" w:cs="Times New Roman"/>
+                <w:color w:val="000000"/>
+              </w:rPr>
               <w:t>1</w:t>
             </w:r>
           </w:p>
@@ -10587,9 +10412,22 @@
             <w:tcW w:w="3644" w:type="dxa"/>
           </w:tcPr>
           <w:p>
-            <w:r>
-              <w:t>FSD</w:t>
-            </w:r>
+            <w:pPr>
+              <w:pBdr>
+                <w:top w:val="nil"/>
+                <w:left w:val="nil"/>
+                <w:bottom w:val="nil"/>
+                <w:right w:val="nil"/>
+                <w:between w:val="nil"/>
+              </w:pBdr>
+              <w:spacing w:after="0" w:line="240" w:lineRule="auto"/>
+              <w:jc w:val="both"/>
+              <w:rPr>
+                <w:rFonts w:ascii="Times New Roman" w:hAnsi="Times New Roman" w:cs="Times New Roman"/>
+                <w:b/>
+                <w:color w:val="000000"/>
+              </w:rPr>
+            </w:pPr>
           </w:p>
         </w:tc>
         <w:tc>
@@ -10597,9 +10435,22 @@
             <w:tcW w:w="1914" w:type="dxa"/>
           </w:tcPr>
           <w:p>
-            <w:r>
-              <w:t>2</w:t>
-            </w:r>
+            <w:pPr>
+              <w:pBdr>
+                <w:top w:val="nil"/>
+                <w:left w:val="nil"/>
+                <w:bottom w:val="nil"/>
+                <w:right w:val="nil"/>
+                <w:between w:val="nil"/>
+              </w:pBdr>
+              <w:spacing w:after="0" w:line="240" w:lineRule="auto"/>
+              <w:jc w:val="both"/>
+              <w:rPr>
+                <w:rFonts w:ascii="Times New Roman" w:hAnsi="Times New Roman" w:cs="Times New Roman"/>
+                <w:b/>
+                <w:color w:val="000000"/>
+              </w:rPr>
+            </w:pPr>
           </w:p>
         </w:tc>
         <w:tc>
@@ -10607,9 +10458,22 @@
             <w:tcW w:w="2313" w:type="dxa"/>
           </w:tcPr>
           <w:p>
-            <w:r>
-              <w:t>24 Hrs Hackathon</w:t>
-            </w:r>
+            <w:pPr>
+              <w:pBdr>
+                <w:top w:val="nil"/>
+                <w:left w:val="nil"/>
+                <w:bottom w:val="nil"/>
+                <w:right w:val="nil"/>
+                <w:between w:val="nil"/>
+              </w:pBdr>
+              <w:spacing w:after="0" w:line="240" w:lineRule="auto"/>
+              <w:jc w:val="both"/>
+              <w:rPr>
+                <w:rFonts w:ascii="Times New Roman" w:hAnsi="Times New Roman" w:cs="Times New Roman"/>
+                <w:b/>
+                <w:color w:val="000000"/>
+              </w:rPr>
+            </w:pPr>
           </w:p>
         </w:tc>
         <w:tc>
@@ -10617,9 +10481,22 @@
             <w:tcW w:w="3151" w:type="dxa"/>
           </w:tcPr>
           <w:p>
-            <w:r>
-              <w:t>SRM Institute of Science and T</w:t>
-            </w:r>
+            <w:pPr>
+              <w:pBdr>
+                <w:top w:val="nil"/>
+                <w:left w:val="nil"/>
+                <w:bottom w:val="nil"/>
+                <w:right w:val="nil"/>
+                <w:between w:val="nil"/>
+              </w:pBdr>
+              <w:spacing w:after="0" w:line="240" w:lineRule="auto"/>
+              <w:jc w:val="both"/>
+              <w:rPr>
+                <w:rFonts w:ascii="Times New Roman" w:hAnsi="Times New Roman" w:cs="Times New Roman"/>
+                <w:b/>
+                <w:color w:val="000000"/>
+              </w:rPr>
+            </w:pPr>
           </w:p>
         </w:tc>
         <w:tc>
@@ -10627,9 +10504,22 @@
             <w:tcW w:w="2203" w:type="dxa"/>
           </w:tcPr>
           <w:p>
-            <w:r>
-              <w:t>13-09-2024</w:t>
-            </w:r>
+            <w:pPr>
+              <w:pBdr>
+                <w:top w:val="nil"/>
+                <w:left w:val="nil"/>
+                <w:bottom w:val="nil"/>
+                <w:right w:val="nil"/>
+                <w:between w:val="nil"/>
+              </w:pBdr>
+              <w:spacing w:after="0" w:line="240" w:lineRule="auto"/>
+              <w:jc w:val="both"/>
+              <w:rPr>
+                <w:rFonts w:ascii="Times New Roman" w:hAnsi="Times New Roman" w:cs="Times New Roman"/>
+                <w:b/>
+                <w:color w:val="000000"/>
+              </w:rPr>
+            </w:pPr>
           </w:p>
         </w:tc>
         <w:tc>
@@ -10637,395 +10527,22 @@
             <w:tcW w:w="1602" w:type="dxa"/>
           </w:tcPr>
           <w:p>
-            <w:r>
-              <w:t>Participated</w:t>
-            </w:r>
-          </w:p>
-        </w:tc>
-      </w:tr>
-      <w:tr>
-        <w:tc>
-          <w:tcPr>
-            <w:tcW w:type="dxa" w:w="948"/>
-          </w:tcPr>
-          <w:p>
-            <w:r>
-              <w:t>2</w:t>
-            </w:r>
-          </w:p>
-        </w:tc>
-        <w:tc>
-          <w:tcPr>
-            <w:tcW w:type="dxa" w:w="3644"/>
-          </w:tcPr>
-          <w:p>
-            <w:r>
-              <w:t>FSD</w:t>
-            </w:r>
-          </w:p>
-        </w:tc>
-        <w:tc>
-          <w:tcPr>
-            <w:tcW w:type="dxa" w:w="1914"/>
-          </w:tcPr>
-          <w:p>
-            <w:r>
-              <w:t>2</w:t>
-            </w:r>
-          </w:p>
-        </w:tc>
-        <w:tc>
-          <w:tcPr>
-            <w:tcW w:type="dxa" w:w="2313"/>
-          </w:tcPr>
-          <w:p>
-            <w:r>
-              <w:t>24 Hrs Hackathon</w:t>
-            </w:r>
-          </w:p>
-        </w:tc>
-        <w:tc>
-          <w:tcPr>
-            <w:tcW w:type="dxa" w:w="3151"/>
-          </w:tcPr>
-          <w:p>
-            <w:r>
-              <w:t>SRM Institute of Science and T</w:t>
-            </w:r>
-          </w:p>
-        </w:tc>
-        <w:tc>
-          <w:tcPr>
-            <w:tcW w:type="dxa" w:w="2203"/>
-          </w:tcPr>
-          <w:p>
-            <w:r>
-              <w:t>13-09-2024</w:t>
-            </w:r>
-          </w:p>
-        </w:tc>
-        <w:tc>
-          <w:tcPr>
-            <w:tcW w:type="dxa" w:w="1602"/>
-          </w:tcPr>
-          <w:p>
-            <w:r>
-              <w:t>Participated</w:t>
-            </w:r>
-          </w:p>
-        </w:tc>
-      </w:tr>
-      <w:tr>
-        <w:tc>
-          <w:tcPr>
-            <w:tcW w:type="dxa" w:w="948"/>
-          </w:tcPr>
-          <w:p>
-            <w:r>
-              <w:t>3</w:t>
-            </w:r>
-          </w:p>
-        </w:tc>
-        <w:tc>
-          <w:tcPr>
-            <w:tcW w:type="dxa" w:w="3644"/>
-          </w:tcPr>
-          <w:p>
-            <w:r>
-              <w:t>Chat Captioning Using AI</w:t>
-            </w:r>
-          </w:p>
-        </w:tc>
-        <w:tc>
-          <w:tcPr>
-            <w:tcW w:type="dxa" w:w="1914"/>
-          </w:tcPr>
-          <w:p>
-            <w:r>
-              <w:t>2</w:t>
-            </w:r>
-          </w:p>
-        </w:tc>
-        <w:tc>
-          <w:tcPr>
-            <w:tcW w:type="dxa" w:w="2313"/>
-          </w:tcPr>
-          <w:p>
-            <w:r>
-              <w:t>AI Sparkathon</w:t>
-            </w:r>
-          </w:p>
-        </w:tc>
-        <w:tc>
-          <w:tcPr>
-            <w:tcW w:type="dxa" w:w="3151"/>
-          </w:tcPr>
-          <w:p>
-            <w:r>
-              <w:t>InnoBoon Technologies Pvt Ltd.</w:t>
-            </w:r>
-          </w:p>
-        </w:tc>
-        <w:tc>
-          <w:tcPr>
-            <w:tcW w:type="dxa" w:w="2203"/>
-          </w:tcPr>
-          <w:p>
-            <w:r>
-              <w:t>14-08-2024</w:t>
-            </w:r>
-          </w:p>
-        </w:tc>
-        <w:tc>
-          <w:tcPr>
-            <w:tcW w:type="dxa" w:w="1602"/>
-          </w:tcPr>
-          <w:p>
-            <w:r>
-              <w:t>Participated</w:t>
-            </w:r>
-          </w:p>
-        </w:tc>
-      </w:tr>
-      <w:tr>
-        <w:tc>
-          <w:tcPr>
-            <w:tcW w:type="dxa" w:w="948"/>
-          </w:tcPr>
-          <w:p>
-            <w:r>
-              <w:t>4</w:t>
-            </w:r>
-          </w:p>
-        </w:tc>
-        <w:tc>
-          <w:tcPr>
-            <w:tcW w:type="dxa" w:w="3644"/>
-          </w:tcPr>
-          <w:p>
-            <w:r>
-              <w:t>AI Powered Chart Captioning Sy</w:t>
-            </w:r>
-          </w:p>
-        </w:tc>
-        <w:tc>
-          <w:tcPr>
-            <w:tcW w:type="dxa" w:w="1914"/>
-          </w:tcPr>
-          <w:p>
-            <w:r>
-              <w:t>2</w:t>
-            </w:r>
-          </w:p>
-        </w:tc>
-        <w:tc>
-          <w:tcPr>
-            <w:tcW w:type="dxa" w:w="2313"/>
-          </w:tcPr>
-          <w:p>
-            <w:r>
-              <w:t>AI Sparkathon</w:t>
-            </w:r>
-          </w:p>
-        </w:tc>
-        <w:tc>
-          <w:tcPr>
-            <w:tcW w:type="dxa" w:w="3151"/>
-          </w:tcPr>
-          <w:p>
-            <w:r>
-              <w:t>InnoBoon Technologies Pvt Ltd.</w:t>
-            </w:r>
-          </w:p>
-        </w:tc>
-        <w:tc>
-          <w:tcPr>
-            <w:tcW w:type="dxa" w:w="2203"/>
-          </w:tcPr>
-          <w:p>
-            <w:r>
-              <w:t>14-08-2024</w:t>
-            </w:r>
-          </w:p>
-        </w:tc>
-        <w:tc>
-          <w:tcPr>
-            <w:tcW w:type="dxa" w:w="1602"/>
-          </w:tcPr>
-          <w:p>
-            <w:r>
-              <w:t>Participated</w:t>
-            </w:r>
-          </w:p>
-        </w:tc>
-      </w:tr>
-      <w:tr>
-        <w:tc>
-          <w:tcPr>
-            <w:tcW w:type="dxa" w:w="948"/>
-          </w:tcPr>
-          <w:p>
-            <w:r>
-              <w:t>5</w:t>
-            </w:r>
-          </w:p>
-        </w:tc>
-        <w:tc>
-          <w:tcPr>
-            <w:tcW w:type="dxa" w:w="3644"/>
-          </w:tcPr>
-          <w:p>
-            <w:r>
-              <w:t>Chat Captioning Using AI</w:t>
-            </w:r>
-          </w:p>
-        </w:tc>
-        <w:tc>
-          <w:tcPr>
-            <w:tcW w:type="dxa" w:w="1914"/>
-          </w:tcPr>
-          <w:p>
-            <w:r>
-              <w:t>2</w:t>
-            </w:r>
-          </w:p>
-        </w:tc>
-        <w:tc>
-          <w:tcPr>
-            <w:tcW w:type="dxa" w:w="2313"/>
-          </w:tcPr>
-          <w:p>
-            <w:r>
-              <w:t>AI Sparkathon</w:t>
-            </w:r>
-          </w:p>
-        </w:tc>
-        <w:tc>
-          <w:tcPr>
-            <w:tcW w:type="dxa" w:w="3151"/>
-          </w:tcPr>
-          <w:p>
-            <w:r>
-              <w:t>InnoBoon Technologies Pvt Ltd.</w:t>
-            </w:r>
-          </w:p>
-        </w:tc>
-        <w:tc>
-          <w:tcPr>
-            <w:tcW w:type="dxa" w:w="2203"/>
-          </w:tcPr>
-          <w:p>
-            <w:r>
-              <w:t>14-08-2024</w:t>
-            </w:r>
-          </w:p>
-        </w:tc>
-        <w:tc>
-          <w:tcPr>
-            <w:tcW w:type="dxa" w:w="1602"/>
-          </w:tcPr>
-          <w:p>
-            <w:r>
-              <w:t>Participated</w:t>
-            </w:r>
-          </w:p>
-        </w:tc>
-      </w:tr>
-      <w:tr>
-        <w:tc>
-          <w:tcPr>
-            <w:tcW w:type="dxa" w:w="948"/>
-          </w:tcPr>
-          <w:p>
-            <w:r>
-              <w:t>6</w:t>
-            </w:r>
-          </w:p>
-        </w:tc>
-        <w:tc>
-          <w:tcPr>
-            <w:tcW w:type="dxa" w:w="3644"/>
-          </w:tcPr>
-          <w:p>
-            <w:r>
-              <w:t>Build With AI</w:t>
-            </w:r>
-          </w:p>
-        </w:tc>
-        <w:tc>
-          <w:tcPr>
-            <w:tcW w:type="dxa" w:w="1914"/>
-          </w:tcPr>
-          <w:p>
-            <w:r>
-              <w:t>2</w:t>
-            </w:r>
-          </w:p>
-        </w:tc>
-        <w:tc>
-          <w:tcPr>
-            <w:tcW w:type="dxa" w:w="2313"/>
-          </w:tcPr>
-          <w:p>
-            <w:r>
-              <w:t>Build With AI</w:t>
-            </w:r>
-          </w:p>
-        </w:tc>
-        <w:tc>
-          <w:tcPr>
-            <w:tcW w:type="dxa" w:w="3151"/>
-          </w:tcPr>
-          <w:p>
-            <w:r>
-              <w:t>VIT Chennai</w:t>
-            </w:r>
-          </w:p>
-        </w:tc>
-        <w:tc>
-          <w:tcPr>
-            <w:tcW w:type="dxa" w:w="2203"/>
-          </w:tcPr>
-          <w:p>
-            <w:r>
-              <w:t>18-09-2024</w:t>
-            </w:r>
-          </w:p>
-        </w:tc>
-        <w:tc>
-          <w:tcPr>
-            <w:tcW w:type="dxa" w:w="1602"/>
-          </w:tcPr>
-          <w:p>
-            <w:r>
-              <w:t>Participated</w:t>
-            </w:r>
-          </w:p>
-        </w:tc>
-      </w:tr>
-      <w:tr>
-        <w:tc>
-          <w:tcPr>
-            <w:tcW w:type="dxa" w:w="14173"/>
-            <w:gridSpan w:val="6"/>
-          </w:tcPr>
-          <w:p>
-            <w:pPr>
-              <w:jc w:val="right"/>
-            </w:pPr>
-            <w:r>
-              <w:t>Total score</w:t>
-            </w:r>
-          </w:p>
-        </w:tc>
-        <w:tc>
-          <w:tcPr>
-            <w:tcW w:type="dxa" w:w="1602"/>
-          </w:tcPr>
-          <w:p>
-            <w:r>
-              <w:t>1</w:t>
-            </w:r>
+            <w:pPr>
+              <w:pBdr>
+                <w:top w:val="nil"/>
+                <w:left w:val="nil"/>
+                <w:bottom w:val="nil"/>
+                <w:right w:val="nil"/>
+                <w:between w:val="nil"/>
+              </w:pBdr>
+              <w:spacing w:after="0" w:line="240" w:lineRule="auto"/>
+              <w:jc w:val="both"/>
+              <w:rPr>
+                <w:rFonts w:ascii="Times New Roman" w:hAnsi="Times New Roman" w:cs="Times New Roman"/>
+                <w:b/>
+                <w:color w:val="000000"/>
+              </w:rPr>
+            </w:pPr>
           </w:p>
         </w:tc>
       </w:tr>
@@ -13169,7 +12686,7 @@
         <w:jc w:val="right"/>
       </w:pPr>
       <w:r>
-        <w:t>Total student mentorship score: 2</w:t>
+        <w:t>Total student mentorship score: 0</w:t>
       </w:r>
     </w:p>
     <w:p>

</xml_diff>

<commit_message>
can view academics score now
</commit_message>
<xml_diff>
--- a/filled_template.docx
+++ b/filled_template.docx
@@ -1583,13 +1583,7 @@
         <w:jc w:val="right"/>
       </w:pPr>
       <w:r>
-        <w:t xml:space="preserve">Total academics </w:t>
-      </w:r>
-      <w:r>
-        <w:t>score: {</w:t>
-      </w:r>
-      <w:r>
-        <w:t>{academics}}</w:t>
+        <w:t>Total academics score: 18</w:t>
       </w:r>
     </w:p>
     <w:tbl>

</xml_diff>